<commit_message>
first commit; no changes
</commit_message>
<xml_diff>
--- a/docassemble/MtntoImpound/data/templates/Mtn_to_Impound_final.docx
+++ b/docassemble/MtntoImpound/data/templates/Mtn_to_Impound_final.docx
@@ -1,6 +1,6 @@
 
 <file path=word/document.xml><?xml version="1.0" encoding="utf-8"?>
-<w:document xmlns:wpc="http://schemas.microsoft.com/office/word/2010/wordprocessingCanvas" xmlns:cx="http://schemas.microsoft.com/office/drawing/2014/chartex" xmlns:cx1="http://schemas.microsoft.com/office/drawing/2015/9/8/chartex" xmlns:cx2="http://schemas.microsoft.com/office/drawing/2015/10/21/chartex" xmlns:cx3="http://schemas.microsoft.com/office/drawing/2016/5/9/chartex" xmlns:cx4="http://schemas.microsoft.com/office/drawing/2016/5/10/chartex" xmlns:cx5="http://schemas.microsoft.com/office/drawing/2016/5/11/chartex" xmlns:cx6="http://schemas.microsoft.com/office/drawing/2016/5/12/chartex" xmlns:cx7="http://schemas.microsoft.com/office/drawing/2016/5/13/chartex" xmlns:cx8="http://schemas.microsoft.com/office/drawing/2016/5/14/chartex" xmlns:mc="http://schemas.openxmlformats.org/markup-compatibility/2006" xmlns:aink="http://schemas.microsoft.com/office/drawing/2016/ink" xmlns:am3d="http://schemas.microsoft.com/office/drawing/2017/model3d" xmlns:o="urn:schemas-microsoft-com:office:office" xmlns:r="http://schemas.openxmlformats.org/officeDocument/2006/relationships" xmlns:m="http://schemas.openxmlformats.org/officeDocument/2006/math" xmlns:v="urn:schemas-microsoft-com:vml" xmlns:wp14="http://schemas.microsoft.com/office/word/2010/wordprocessingDrawing" xmlns:wp="http://schemas.openxmlformats.org/drawingml/2006/wordprocessingDrawing" xmlns:w10="urn:schemas-microsoft-com:office:word" xmlns:w="http://schemas.openxmlformats.org/wordprocessingml/2006/main" xmlns:w14="http://schemas.microsoft.com/office/word/2010/wordml" xmlns:w15="http://schemas.microsoft.com/office/word/2012/wordml" xmlns:w16cex="http://schemas.microsoft.com/office/word/2018/wordml/cex" xmlns:w16cid="http://schemas.microsoft.com/office/word/2016/wordml/cid" xmlns:w16="http://schemas.microsoft.com/office/word/2018/wordml" xmlns:w16se="http://schemas.microsoft.com/office/word/2015/wordml/symex" xmlns:wpg="http://schemas.microsoft.com/office/word/2010/wordprocessingGroup" xmlns:wpi="http://schemas.microsoft.com/office/word/2010/wordprocessingInk" xmlns:wne="http://schemas.microsoft.com/office/word/2006/wordml" xmlns:wps="http://schemas.microsoft.com/office/word/2010/wordprocessingShape" mc:Ignorable="w14 w15 w16se w16cid w16 w16cex wp14">
+<w:document xmlns:wpc="http://schemas.microsoft.com/office/word/2010/wordprocessingCanvas" xmlns:cx="http://schemas.microsoft.com/office/drawing/2014/chartex" xmlns:cx1="http://schemas.microsoft.com/office/drawing/2015/9/8/chartex" xmlns:cx2="http://schemas.microsoft.com/office/drawing/2015/10/21/chartex" xmlns:cx3="http://schemas.microsoft.com/office/drawing/2016/5/9/chartex" xmlns:cx4="http://schemas.microsoft.com/office/drawing/2016/5/10/chartex" xmlns:cx5="http://schemas.microsoft.com/office/drawing/2016/5/11/chartex" xmlns:cx6="http://schemas.microsoft.com/office/drawing/2016/5/12/chartex" xmlns:cx7="http://schemas.microsoft.com/office/drawing/2016/5/13/chartex" xmlns:cx8="http://schemas.microsoft.com/office/drawing/2016/5/14/chartex" xmlns:mc="http://schemas.openxmlformats.org/markup-compatibility/2006" xmlns:aink="http://schemas.microsoft.com/office/drawing/2016/ink" xmlns:am3d="http://schemas.microsoft.com/office/drawing/2017/model3d" xmlns:o="urn:schemas-microsoft-com:office:office" xmlns:oel="http://schemas.microsoft.com/office/2019/extlst" xmlns:r="http://schemas.openxmlformats.org/officeDocument/2006/relationships" xmlns:m="http://schemas.openxmlformats.org/officeDocument/2006/math" xmlns:v="urn:schemas-microsoft-com:vml" xmlns:wp14="http://schemas.microsoft.com/office/word/2010/wordprocessingDrawing" xmlns:wp="http://schemas.openxmlformats.org/drawingml/2006/wordprocessingDrawing" xmlns:w10="urn:schemas-microsoft-com:office:word" xmlns:w="http://schemas.openxmlformats.org/wordprocessingml/2006/main" xmlns:w14="http://schemas.microsoft.com/office/word/2010/wordml" xmlns:w15="http://schemas.microsoft.com/office/word/2012/wordml" xmlns:w16cex="http://schemas.microsoft.com/office/word/2018/wordml/cex" xmlns:w16cid="http://schemas.microsoft.com/office/word/2016/wordml/cid" xmlns:w16="http://schemas.microsoft.com/office/word/2018/wordml" xmlns:w16sdtdh="http://schemas.microsoft.com/office/word/2020/wordml/sdtdatahash" xmlns:w16se="http://schemas.microsoft.com/office/word/2015/wordml/symex" xmlns:wpg="http://schemas.microsoft.com/office/word/2010/wordprocessingGroup" xmlns:wpi="http://schemas.microsoft.com/office/word/2010/wordprocessingInk" xmlns:wne="http://schemas.microsoft.com/office/word/2006/wordml" xmlns:wps="http://schemas.microsoft.com/office/word/2010/wordprocessingShape" mc:Ignorable="w14 w15 w16se w16cid w16 w16cex w16sdtdh wp14">
   <w:body>
     <w:p>
       <w:pPr>
@@ -1406,7 +1406,19 @@
         </w:rPr>
         <w:t>impound_list</w:t>
       </w:r>
+      <w:r>
+        <w:rPr>
+          <w:rFonts w:ascii="Times New Roman" w:hAnsi="Times New Roman" w:cs="Times New Roman"/>
+        </w:rPr>
+        <w:t>.true_values</w:t>
+      </w:r>
       <w:proofErr w:type="spellEnd"/>
+      <w:r>
+        <w:rPr>
+          <w:rFonts w:ascii="Times New Roman" w:hAnsi="Times New Roman" w:cs="Times New Roman"/>
+        </w:rPr>
+        <w:t>()</w:t>
+      </w:r>
       <w:r>
         <w:rPr>
           <w:rFonts w:ascii="Times New Roman" w:hAnsi="Times New Roman" w:cs="Times New Roman"/>
@@ -4071,7 +4083,7 @@
 </file>
 
 <file path=word/endnotes.xml><?xml version="1.0" encoding="utf-8"?>
-<w:endnotes xmlns:wpc="http://schemas.microsoft.com/office/word/2010/wordprocessingCanvas" xmlns:cx="http://schemas.microsoft.com/office/drawing/2014/chartex" xmlns:cx1="http://schemas.microsoft.com/office/drawing/2015/9/8/chartex" xmlns:cx2="http://schemas.microsoft.com/office/drawing/2015/10/21/chartex" xmlns:cx3="http://schemas.microsoft.com/office/drawing/2016/5/9/chartex" xmlns:cx4="http://schemas.microsoft.com/office/drawing/2016/5/10/chartex" xmlns:cx5="http://schemas.microsoft.com/office/drawing/2016/5/11/chartex" xmlns:cx6="http://schemas.microsoft.com/office/drawing/2016/5/12/chartex" xmlns:cx7="http://schemas.microsoft.com/office/drawing/2016/5/13/chartex" xmlns:cx8="http://schemas.microsoft.com/office/drawing/2016/5/14/chartex" xmlns:mc="http://schemas.openxmlformats.org/markup-compatibility/2006" xmlns:aink="http://schemas.microsoft.com/office/drawing/2016/ink" xmlns:am3d="http://schemas.microsoft.com/office/drawing/2017/model3d" xmlns:o="urn:schemas-microsoft-com:office:office" xmlns:r="http://schemas.openxmlformats.org/officeDocument/2006/relationships" xmlns:m="http://schemas.openxmlformats.org/officeDocument/2006/math" xmlns:v="urn:schemas-microsoft-com:vml" xmlns:wp14="http://schemas.microsoft.com/office/word/2010/wordprocessingDrawing" xmlns:wp="http://schemas.openxmlformats.org/drawingml/2006/wordprocessingDrawing" xmlns:w10="urn:schemas-microsoft-com:office:word" xmlns:w="http://schemas.openxmlformats.org/wordprocessingml/2006/main" xmlns:w14="http://schemas.microsoft.com/office/word/2010/wordml" xmlns:w15="http://schemas.microsoft.com/office/word/2012/wordml" xmlns:w16cex="http://schemas.microsoft.com/office/word/2018/wordml/cex" xmlns:w16cid="http://schemas.microsoft.com/office/word/2016/wordml/cid" xmlns:w16="http://schemas.microsoft.com/office/word/2018/wordml" xmlns:w16se="http://schemas.microsoft.com/office/word/2015/wordml/symex" xmlns:wpg="http://schemas.microsoft.com/office/word/2010/wordprocessingGroup" xmlns:wpi="http://schemas.microsoft.com/office/word/2010/wordprocessingInk" xmlns:wne="http://schemas.microsoft.com/office/word/2006/wordml" xmlns:wps="http://schemas.microsoft.com/office/word/2010/wordprocessingShape" mc:Ignorable="w14 w15 w16se w16cid w16 w16cex wp14">
+<w:endnotes xmlns:wpc="http://schemas.microsoft.com/office/word/2010/wordprocessingCanvas" xmlns:cx="http://schemas.microsoft.com/office/drawing/2014/chartex" xmlns:cx1="http://schemas.microsoft.com/office/drawing/2015/9/8/chartex" xmlns:cx2="http://schemas.microsoft.com/office/drawing/2015/10/21/chartex" xmlns:cx3="http://schemas.microsoft.com/office/drawing/2016/5/9/chartex" xmlns:cx4="http://schemas.microsoft.com/office/drawing/2016/5/10/chartex" xmlns:cx5="http://schemas.microsoft.com/office/drawing/2016/5/11/chartex" xmlns:cx6="http://schemas.microsoft.com/office/drawing/2016/5/12/chartex" xmlns:cx7="http://schemas.microsoft.com/office/drawing/2016/5/13/chartex" xmlns:cx8="http://schemas.microsoft.com/office/drawing/2016/5/14/chartex" xmlns:mc="http://schemas.openxmlformats.org/markup-compatibility/2006" xmlns:aink="http://schemas.microsoft.com/office/drawing/2016/ink" xmlns:am3d="http://schemas.microsoft.com/office/drawing/2017/model3d" xmlns:o="urn:schemas-microsoft-com:office:office" xmlns:oel="http://schemas.microsoft.com/office/2019/extlst" xmlns:r="http://schemas.openxmlformats.org/officeDocument/2006/relationships" xmlns:m="http://schemas.openxmlformats.org/officeDocument/2006/math" xmlns:v="urn:schemas-microsoft-com:vml" xmlns:wp14="http://schemas.microsoft.com/office/word/2010/wordprocessingDrawing" xmlns:wp="http://schemas.openxmlformats.org/drawingml/2006/wordprocessingDrawing" xmlns:w10="urn:schemas-microsoft-com:office:word" xmlns:w="http://schemas.openxmlformats.org/wordprocessingml/2006/main" xmlns:w14="http://schemas.microsoft.com/office/word/2010/wordml" xmlns:w15="http://schemas.microsoft.com/office/word/2012/wordml" xmlns:w16cex="http://schemas.microsoft.com/office/word/2018/wordml/cex" xmlns:w16cid="http://schemas.microsoft.com/office/word/2016/wordml/cid" xmlns:w16="http://schemas.microsoft.com/office/word/2018/wordml" xmlns:w16sdtdh="http://schemas.microsoft.com/office/word/2020/wordml/sdtdatahash" xmlns:w16se="http://schemas.microsoft.com/office/word/2015/wordml/symex" xmlns:wpg="http://schemas.microsoft.com/office/word/2010/wordprocessingGroup" xmlns:wpi="http://schemas.microsoft.com/office/word/2010/wordprocessingInk" xmlns:wne="http://schemas.microsoft.com/office/word/2006/wordml" xmlns:wps="http://schemas.microsoft.com/office/word/2010/wordprocessingShape" mc:Ignorable="w14 w15 w16se w16cid w16 w16cex w16sdtdh wp14">
   <w:endnote w:type="separator" w:id="-1">
     <w:p>
       <w:r>
@@ -4090,7 +4102,7 @@
 </file>
 
 <file path=word/footnotes.xml><?xml version="1.0" encoding="utf-8"?>
-<w:footnotes xmlns:wpc="http://schemas.microsoft.com/office/word/2010/wordprocessingCanvas" xmlns:cx="http://schemas.microsoft.com/office/drawing/2014/chartex" xmlns:cx1="http://schemas.microsoft.com/office/drawing/2015/9/8/chartex" xmlns:cx2="http://schemas.microsoft.com/office/drawing/2015/10/21/chartex" xmlns:cx3="http://schemas.microsoft.com/office/drawing/2016/5/9/chartex" xmlns:cx4="http://schemas.microsoft.com/office/drawing/2016/5/10/chartex" xmlns:cx5="http://schemas.microsoft.com/office/drawing/2016/5/11/chartex" xmlns:cx6="http://schemas.microsoft.com/office/drawing/2016/5/12/chartex" xmlns:cx7="http://schemas.microsoft.com/office/drawing/2016/5/13/chartex" xmlns:cx8="http://schemas.microsoft.com/office/drawing/2016/5/14/chartex" xmlns:mc="http://schemas.openxmlformats.org/markup-compatibility/2006" xmlns:aink="http://schemas.microsoft.com/office/drawing/2016/ink" xmlns:am3d="http://schemas.microsoft.com/office/drawing/2017/model3d" xmlns:o="urn:schemas-microsoft-com:office:office" xmlns:r="http://schemas.openxmlformats.org/officeDocument/2006/relationships" xmlns:m="http://schemas.openxmlformats.org/officeDocument/2006/math" xmlns:v="urn:schemas-microsoft-com:vml" xmlns:wp14="http://schemas.microsoft.com/office/word/2010/wordprocessingDrawing" xmlns:wp="http://schemas.openxmlformats.org/drawingml/2006/wordprocessingDrawing" xmlns:w10="urn:schemas-microsoft-com:office:word" xmlns:w="http://schemas.openxmlformats.org/wordprocessingml/2006/main" xmlns:w14="http://schemas.microsoft.com/office/word/2010/wordml" xmlns:w15="http://schemas.microsoft.com/office/word/2012/wordml" xmlns:w16cex="http://schemas.microsoft.com/office/word/2018/wordml/cex" xmlns:w16cid="http://schemas.microsoft.com/office/word/2016/wordml/cid" xmlns:w16="http://schemas.microsoft.com/office/word/2018/wordml" xmlns:w16se="http://schemas.microsoft.com/office/word/2015/wordml/symex" xmlns:wpg="http://schemas.microsoft.com/office/word/2010/wordprocessingGroup" xmlns:wpi="http://schemas.microsoft.com/office/word/2010/wordprocessingInk" xmlns:wne="http://schemas.microsoft.com/office/word/2006/wordml" xmlns:wps="http://schemas.microsoft.com/office/word/2010/wordprocessingShape" mc:Ignorable="w14 w15 w16se w16cid w16 w16cex wp14">
+<w:footnotes xmlns:wpc="http://schemas.microsoft.com/office/word/2010/wordprocessingCanvas" xmlns:cx="http://schemas.microsoft.com/office/drawing/2014/chartex" xmlns:cx1="http://schemas.microsoft.com/office/drawing/2015/9/8/chartex" xmlns:cx2="http://schemas.microsoft.com/office/drawing/2015/10/21/chartex" xmlns:cx3="http://schemas.microsoft.com/office/drawing/2016/5/9/chartex" xmlns:cx4="http://schemas.microsoft.com/office/drawing/2016/5/10/chartex" xmlns:cx5="http://schemas.microsoft.com/office/drawing/2016/5/11/chartex" xmlns:cx6="http://schemas.microsoft.com/office/drawing/2016/5/12/chartex" xmlns:cx7="http://schemas.microsoft.com/office/drawing/2016/5/13/chartex" xmlns:cx8="http://schemas.microsoft.com/office/drawing/2016/5/14/chartex" xmlns:mc="http://schemas.openxmlformats.org/markup-compatibility/2006" xmlns:aink="http://schemas.microsoft.com/office/drawing/2016/ink" xmlns:am3d="http://schemas.microsoft.com/office/drawing/2017/model3d" xmlns:o="urn:schemas-microsoft-com:office:office" xmlns:oel="http://schemas.microsoft.com/office/2019/extlst" xmlns:r="http://schemas.openxmlformats.org/officeDocument/2006/relationships" xmlns:m="http://schemas.openxmlformats.org/officeDocument/2006/math" xmlns:v="urn:schemas-microsoft-com:vml" xmlns:wp14="http://schemas.microsoft.com/office/word/2010/wordprocessingDrawing" xmlns:wp="http://schemas.openxmlformats.org/drawingml/2006/wordprocessingDrawing" xmlns:w10="urn:schemas-microsoft-com:office:word" xmlns:w="http://schemas.openxmlformats.org/wordprocessingml/2006/main" xmlns:w14="http://schemas.microsoft.com/office/word/2010/wordml" xmlns:w15="http://schemas.microsoft.com/office/word/2012/wordml" xmlns:w16cex="http://schemas.microsoft.com/office/word/2018/wordml/cex" xmlns:w16cid="http://schemas.microsoft.com/office/word/2016/wordml/cid" xmlns:w16="http://schemas.microsoft.com/office/word/2018/wordml" xmlns:w16sdtdh="http://schemas.microsoft.com/office/word/2020/wordml/sdtdatahash" xmlns:w16se="http://schemas.microsoft.com/office/word/2015/wordml/symex" xmlns:wpg="http://schemas.microsoft.com/office/word/2010/wordprocessingGroup" xmlns:wpi="http://schemas.microsoft.com/office/word/2010/wordprocessingInk" xmlns:wne="http://schemas.microsoft.com/office/word/2006/wordml" xmlns:wps="http://schemas.microsoft.com/office/word/2010/wordprocessingShape" mc:Ignorable="w14 w15 w16se w16cid w16 w16cex w16sdtdh wp14">
   <w:footnote w:type="separator" w:id="-1">
     <w:p>
       <w:r>
@@ -4109,7 +4121,7 @@
 </file>
 
 <file path=word/styles.xml><?xml version="1.0" encoding="utf-8"?>
-<w:styles xmlns:mc="http://schemas.openxmlformats.org/markup-compatibility/2006" xmlns:r="http://schemas.openxmlformats.org/officeDocument/2006/relationships" xmlns:w="http://schemas.openxmlformats.org/wordprocessingml/2006/main" xmlns:w14="http://schemas.microsoft.com/office/word/2010/wordml" xmlns:w15="http://schemas.microsoft.com/office/word/2012/wordml" xmlns:w16cex="http://schemas.microsoft.com/office/word/2018/wordml/cex" xmlns:w16cid="http://schemas.microsoft.com/office/word/2016/wordml/cid" xmlns:w16="http://schemas.microsoft.com/office/word/2018/wordml" xmlns:w16se="http://schemas.microsoft.com/office/word/2015/wordml/symex" mc:Ignorable="w14 w15 w16se w16cid w16 w16cex">
+<w:styles xmlns:mc="http://schemas.openxmlformats.org/markup-compatibility/2006" xmlns:r="http://schemas.openxmlformats.org/officeDocument/2006/relationships" xmlns:w="http://schemas.openxmlformats.org/wordprocessingml/2006/main" xmlns:w14="http://schemas.microsoft.com/office/word/2010/wordml" xmlns:w15="http://schemas.microsoft.com/office/word/2012/wordml" xmlns:w16cex="http://schemas.microsoft.com/office/word/2018/wordml/cex" xmlns:w16cid="http://schemas.microsoft.com/office/word/2016/wordml/cid" xmlns:w16="http://schemas.microsoft.com/office/word/2018/wordml" xmlns:w16sdtdh="http://schemas.microsoft.com/office/word/2020/wordml/sdtdatahash" xmlns:w16se="http://schemas.microsoft.com/office/word/2015/wordml/symex" mc:Ignorable="w14 w15 w16se w16cid w16 w16cex w16sdtdh">
   <w:docDefaults>
     <w:rPrDefault>
       <w:rPr>
@@ -5201,28 +5213,28 @@
 </file>
 
 <file path=customXml/item1.xml><?xml version="1.0" encoding="utf-8"?>
-<b:Sources xmlns:b="http://schemas.openxmlformats.org/officeDocument/2006/bibliography" xmlns="http://schemas.openxmlformats.org/officeDocument/2006/bibliography" SelectedStyle="/APASixthEditionOfficeOnline.xsl" StyleName="APA" Version="6"/>
-</file>
-
-<file path=customXml/item2.xml><?xml version="1.0" encoding="utf-8"?>
 <go:gDocsCustomXmlDataStorage xmlns:go="http://customooxmlschemas.google.com/" xmlns:r="http://schemas.openxmlformats.org/officeDocument/2006/relationships">
   <go:docsCustomData xmlns:go="http://customooxmlschemas.google.com/" roundtripDataSignature="AMtx7mhrsIsTuFihfbRp6p/5S3kmFDX6vw==">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</go:docsCustomData>
 </go:gDocsCustomXmlDataStorage>
 </file>
 
-<file path=customXml/itemProps1.xml><?xml version="1.0" encoding="utf-8"?>
-<ds:datastoreItem xmlns:ds="http://schemas.openxmlformats.org/officeDocument/2006/customXml" ds:itemID="{FBC83230-6CCA-8A48-97BF-6C30599C48D6}">
-  <ds:schemaRefs>
-    <ds:schemaRef ds:uri="http://schemas.openxmlformats.org/officeDocument/2006/bibliography"/>
-  </ds:schemaRefs>
-</ds:datastoreItem>
+<file path=customXml/item2.xml><?xml version="1.0" encoding="utf-8"?>
+<b:Sources xmlns:b="http://schemas.openxmlformats.org/officeDocument/2006/bibliography" xmlns="http://schemas.openxmlformats.org/officeDocument/2006/bibliography" SelectedStyle="/APASixthEditionOfficeOnline.xsl" StyleName="APA" Version="6"/>
 </file>
 
-<file path=customXml/itemProps2.xml><?xml version="1.0" encoding="utf-8"?>
+<file path=customXml/itemProps1.xml><?xml version="1.0" encoding="utf-8"?>
 <ds:datastoreItem xmlns:ds="http://schemas.openxmlformats.org/officeDocument/2006/customXml" ds:itemID="{11111111-1234-1234-1234-123412341234}">
   <ds:schemaRefs>
     <ds:schemaRef ds:uri="http://customooxmlschemas.google.com/"/>
     <ds:schemaRef ds:uri="http://schemas.openxmlformats.org/officeDocument/2006/relationships"/>
   </ds:schemaRefs>
 </ds:datastoreItem>
+</file>
+
+<file path=customXml/itemProps2.xml><?xml version="1.0" encoding="utf-8"?>
+<ds:datastoreItem xmlns:ds="http://schemas.openxmlformats.org/officeDocument/2006/customXml" ds:itemID="{FBC83230-6CCA-8A48-97BF-6C30599C48D6}">
+  <ds:schemaRefs>
+    <ds:schemaRef ds:uri="http://schemas.openxmlformats.org/officeDocument/2006/bibliography"/>
+  </ds:schemaRefs>
+</ds:datastoreItem>
 </file>
</xml_diff>

<commit_message>
applied showifdef to store_variables_snapshot; applied .true_values() to impount_list in template; created custom user_ask_role question appropriate for already ongoing case
</commit_message>
<xml_diff>
--- a/docassemble/MtntoImpound/data/templates/Mtn_to_Impound_final.docx
+++ b/docassemble/MtntoImpound/data/templates/Mtn_to_Impound_final.docx
@@ -66,7 +66,6 @@
           <w:b/>
         </w:rPr>
       </w:pPr>
-      <w:proofErr w:type="gramStart"/>
       <w:r>
         <w:rPr>
           <w:rFonts w:ascii="Times New Roman" w:eastAsia="Times New Roman" w:hAnsi="Times New Roman" w:cs="Times New Roman"/>
@@ -93,15 +92,7 @@
           <w:rFonts w:ascii="Times New Roman" w:eastAsia="Times New Roman" w:hAnsi="Times New Roman" w:cs="Times New Roman"/>
           <w:b/>
         </w:rPr>
-        <w:t>s</w:t>
-      </w:r>
-      <w:proofErr w:type="gramEnd"/>
-      <w:r>
-        <w:rPr>
-          <w:rFonts w:ascii="Times New Roman" w:eastAsia="Times New Roman" w:hAnsi="Times New Roman" w:cs="Times New Roman"/>
-          <w:b/>
-        </w:rPr>
-        <w:t>[0].</w:t>
+        <w:t>s[0].</w:t>
       </w:r>
       <w:proofErr w:type="spellStart"/>
       <w:r>
@@ -176,7 +167,6 @@
         <w:tab/>
         <w:t xml:space="preserve">Docket No. </w:t>
       </w:r>
-      <w:proofErr w:type="gramStart"/>
       <w:r>
         <w:rPr>
           <w:rFonts w:ascii="Times New Roman" w:eastAsia="Times New Roman" w:hAnsi="Times New Roman" w:cs="Times New Roman"/>
@@ -197,15 +187,7 @@
           <w:rFonts w:ascii="Times New Roman" w:eastAsia="Times New Roman" w:hAnsi="Times New Roman" w:cs="Times New Roman"/>
           <w:b/>
         </w:rPr>
-        <w:t>docket</w:t>
-      </w:r>
-      <w:proofErr w:type="gramEnd"/>
-      <w:r>
-        <w:rPr>
-          <w:rFonts w:ascii="Times New Roman" w:eastAsia="Times New Roman" w:hAnsi="Times New Roman" w:cs="Times New Roman"/>
-          <w:b/>
-        </w:rPr>
-        <w:t>_number</w:t>
+        <w:t>docket_number</w:t>
       </w:r>
       <w:r>
         <w:rPr>
@@ -395,7 +377,6 @@
           </w:tcPr>
           <w:p>
             <w:pPr>
-              <w:ind w:right="-4545"/>
               <w:rPr>
                 <w:rFonts w:ascii="Times New Roman" w:eastAsia="Times New Roman" w:hAnsi="Times New Roman" w:cs="Times New Roman"/>
                 <w:b/>
@@ -442,25 +423,7 @@
                 <w:b/>
                 <w:bCs/>
               </w:rPr>
-              <w:t xml:space="preserve">laintiff’ </w:t>
-            </w:r>
-            <w:proofErr w:type="gramStart"/>
-            <w:r>
-              <w:rPr>
-                <w:rFonts w:ascii="Times New Roman" w:hAnsi="Times New Roman" w:cs="Times New Roman"/>
-                <w:b/>
-                <w:bCs/>
-              </w:rPr>
-              <w:t>%}{</w:t>
-            </w:r>
-            <w:proofErr w:type="gramEnd"/>
-            <w:r>
-              <w:rPr>
-                <w:rFonts w:ascii="Times New Roman" w:hAnsi="Times New Roman" w:cs="Times New Roman"/>
-                <w:b/>
-                <w:bCs/>
-              </w:rPr>
-              <w:t xml:space="preserve">{ users }}{% endif %}{% if </w:t>
+              <w:t xml:space="preserve">laintiff’ %}{{ users }}{% endif %}{% if </w:t>
             </w:r>
             <w:proofErr w:type="spellStart"/>
             <w:r>
@@ -819,25 +782,7 @@
                 <w:b/>
                 <w:bCs/>
               </w:rPr>
-              <w:t xml:space="preserve">efendant’ </w:t>
-            </w:r>
-            <w:proofErr w:type="gramStart"/>
-            <w:r>
-              <w:rPr>
-                <w:rFonts w:ascii="Times New Roman" w:hAnsi="Times New Roman" w:cs="Times New Roman"/>
-                <w:b/>
-                <w:bCs/>
-              </w:rPr>
-              <w:t>%}{</w:t>
-            </w:r>
-            <w:proofErr w:type="gramEnd"/>
-            <w:r>
-              <w:rPr>
-                <w:rFonts w:ascii="Times New Roman" w:hAnsi="Times New Roman" w:cs="Times New Roman"/>
-                <w:b/>
-                <w:bCs/>
-              </w:rPr>
-              <w:t xml:space="preserve">{ users }}{% endif %}{% if </w:t>
+              <w:t xml:space="preserve">efendant’ %}{{ users }}{% endif %}{% if </w:t>
             </w:r>
             <w:proofErr w:type="spellStart"/>
             <w:r>
@@ -1058,7 +1003,6 @@
         </w:rPr>
         <w:t xml:space="preserve">omes, </w:t>
       </w:r>
-      <w:proofErr w:type="gramStart"/>
       <w:r>
         <w:rPr>
           <w:rFonts w:ascii="Times New Roman" w:hAnsi="Times New Roman" w:cs="Times New Roman"/>
@@ -1077,7 +1021,6 @@
         </w:rPr>
         <w:t>users</w:t>
       </w:r>
-      <w:proofErr w:type="gramEnd"/>
       <w:r>
         <w:rPr>
           <w:rFonts w:ascii="Times New Roman" w:hAnsi="Times New Roman" w:cs="Times New Roman"/>
@@ -1285,14 +1228,7 @@
         <w:rPr>
           <w:rFonts w:ascii="Times New Roman" w:hAnsi="Times New Roman" w:cs="Times New Roman"/>
         </w:rPr>
-        <w:t xml:space="preserve"> </w:t>
-      </w:r>
-      <w:proofErr w:type="gramStart"/>
-      <w:r>
-        <w:rPr>
-          <w:rFonts w:ascii="Times New Roman" w:hAnsi="Times New Roman" w:cs="Times New Roman"/>
-        </w:rPr>
-        <w:t>%}Plaintiff</w:t>
+        <w:t xml:space="preserve"> %}Plaintiff</w:t>
       </w:r>
       <w:r>
         <w:rPr>
@@ -1300,7 +1236,6 @@
         </w:rPr>
         <w:t>’s</w:t>
       </w:r>
-      <w:proofErr w:type="gramEnd"/>
       <w:r>
         <w:rPr>
           <w:rFonts w:ascii="Times New Roman" w:hAnsi="Times New Roman" w:cs="Times New Roman"/>
@@ -1551,7 +1486,6 @@
           <w:rFonts w:ascii="Times New Roman" w:eastAsia="Times New Roman" w:hAnsi="Times New Roman" w:cs="Times New Roman"/>
         </w:rPr>
       </w:pPr>
-      <w:proofErr w:type="gramStart"/>
       <w:r>
         <w:rPr>
           <w:rFonts w:ascii="Times New Roman" w:eastAsia="Times New Roman" w:hAnsi="Times New Roman" w:cs="Times New Roman"/>
@@ -1565,15 +1499,7 @@
           <w:rFonts w:ascii="Times New Roman" w:eastAsia="Times New Roman" w:hAnsi="Times New Roman" w:cs="Times New Roman"/>
           <w:u w:val="single"/>
         </w:rPr>
-        <w:t>signature</w:t>
-      </w:r>
-      <w:proofErr w:type="gramEnd"/>
-      <w:r>
-        <w:rPr>
-          <w:rFonts w:ascii="Times New Roman" w:eastAsia="Times New Roman" w:hAnsi="Times New Roman" w:cs="Times New Roman"/>
-          <w:u w:val="single"/>
-        </w:rPr>
-        <w:t>_date</w:t>
+        <w:t>signature_date</w:t>
       </w:r>
       <w:proofErr w:type="spellEnd"/>
       <w:r>
@@ -1773,7 +1699,6 @@
         </w:rPr>
         <w:t xml:space="preserve">I, </w:t>
       </w:r>
-      <w:proofErr w:type="gramStart"/>
       <w:r>
         <w:rPr>
           <w:rFonts w:ascii="Times New Roman" w:eastAsia="Times New Roman" w:hAnsi="Times New Roman" w:cs="Times New Roman"/>
@@ -1795,7 +1720,6 @@
         </w:rPr>
         <w:t>users</w:t>
       </w:r>
-      <w:proofErr w:type="gramEnd"/>
       <w:r>
         <w:rPr>
           <w:rFonts w:ascii="Times New Roman" w:eastAsia="Times New Roman" w:hAnsi="Times New Roman" w:cs="Times New Roman"/>
@@ -1973,19 +1897,11 @@
         </w:rPr>
         <w:t xml:space="preserve"> </w:t>
       </w:r>
-      <w:proofErr w:type="gramStart"/>
-      <w:r>
-        <w:rPr>
-          <w:rFonts w:ascii="Times New Roman" w:hAnsi="Times New Roman" w:cs="Times New Roman"/>
-        </w:rPr>
-        <w:t>%}{</w:t>
-      </w:r>
-      <w:proofErr w:type="gramEnd"/>
-      <w:r>
-        <w:rPr>
-          <w:rFonts w:ascii="Times New Roman" w:hAnsi="Times New Roman" w:cs="Times New Roman"/>
-        </w:rPr>
-        <w:t xml:space="preserve">% if </w:t>
+      <w:r>
+        <w:rPr>
+          <w:rFonts w:ascii="Times New Roman" w:hAnsi="Times New Roman" w:cs="Times New Roman"/>
+        </w:rPr>
+        <w:t xml:space="preserve">%}{% if </w:t>
       </w:r>
       <w:proofErr w:type="spellStart"/>
       <w:r>
@@ -2257,7 +2173,6 @@
         <w:lastRenderedPageBreak/>
         <w:t xml:space="preserve">Affidavit of </w:t>
       </w:r>
-      <w:proofErr w:type="gramStart"/>
       <w:r>
         <w:rPr>
           <w:rFonts w:ascii="Times New Roman" w:eastAsia="Times New Roman" w:hAnsi="Times New Roman" w:cs="Times New Roman"/>
@@ -2282,7 +2197,6 @@
         </w:rPr>
         <w:t>users</w:t>
       </w:r>
-      <w:proofErr w:type="gramEnd"/>
       <w:r>
         <w:rPr>
           <w:rFonts w:ascii="Times New Roman" w:eastAsia="Times New Roman" w:hAnsi="Times New Roman" w:cs="Times New Roman"/>
@@ -2349,7 +2263,6 @@
           <w:rFonts w:ascii="Times New Roman" w:eastAsia="Times New Roman" w:hAnsi="Times New Roman" w:cs="Times New Roman"/>
         </w:rPr>
       </w:pPr>
-      <w:proofErr w:type="gramStart"/>
       <w:r>
         <w:rPr>
           <w:rFonts w:ascii="Times New Roman" w:eastAsia="Times New Roman" w:hAnsi="Times New Roman" w:cs="Times New Roman"/>
@@ -2367,14 +2280,7 @@
         <w:rPr>
           <w:rFonts w:ascii="Times New Roman" w:eastAsia="Times New Roman" w:hAnsi="Times New Roman" w:cs="Times New Roman"/>
         </w:rPr>
-        <w:t>affidavit</w:t>
-      </w:r>
-      <w:proofErr w:type="gramEnd"/>
-      <w:r>
-        <w:rPr>
-          <w:rFonts w:ascii="Times New Roman" w:eastAsia="Times New Roman" w:hAnsi="Times New Roman" w:cs="Times New Roman"/>
-        </w:rPr>
-        <w:t>_narrative</w:t>
+        <w:t>affidavit_narrative</w:t>
       </w:r>
       <w:proofErr w:type="spellEnd"/>
       <w:r>
@@ -2445,7 +2351,6 @@
           <w:rFonts w:ascii="Times New Roman" w:eastAsia="Times New Roman" w:hAnsi="Times New Roman" w:cs="Times New Roman"/>
         </w:rPr>
       </w:pPr>
-      <w:proofErr w:type="gramStart"/>
       <w:r>
         <w:rPr>
           <w:rFonts w:ascii="Times New Roman" w:eastAsia="Times New Roman" w:hAnsi="Times New Roman" w:cs="Times New Roman"/>
@@ -2466,15 +2371,7 @@
           <w:rFonts w:ascii="Times New Roman" w:eastAsia="Times New Roman" w:hAnsi="Times New Roman" w:cs="Times New Roman"/>
           <w:u w:val="single"/>
         </w:rPr>
-        <w:t>signature</w:t>
-      </w:r>
-      <w:proofErr w:type="gramEnd"/>
-      <w:r>
-        <w:rPr>
-          <w:rFonts w:ascii="Times New Roman" w:eastAsia="Times New Roman" w:hAnsi="Times New Roman" w:cs="Times New Roman"/>
-          <w:u w:val="single"/>
-        </w:rPr>
-        <w:t>_date</w:t>
+        <w:t>signature_date</w:t>
       </w:r>
       <w:proofErr w:type="spellEnd"/>
       <w:r>
@@ -2623,7 +2520,6 @@
           <w:b/>
         </w:rPr>
       </w:pPr>
-      <w:proofErr w:type="gramStart"/>
       <w:r>
         <w:rPr>
           <w:rFonts w:ascii="Times New Roman" w:eastAsia="Times New Roman" w:hAnsi="Times New Roman" w:cs="Times New Roman"/>
@@ -2650,15 +2546,7 @@
           <w:rFonts w:ascii="Times New Roman" w:eastAsia="Times New Roman" w:hAnsi="Times New Roman" w:cs="Times New Roman"/>
           <w:b/>
         </w:rPr>
-        <w:t>s</w:t>
-      </w:r>
-      <w:proofErr w:type="gramEnd"/>
-      <w:r>
-        <w:rPr>
-          <w:rFonts w:ascii="Times New Roman" w:eastAsia="Times New Roman" w:hAnsi="Times New Roman" w:cs="Times New Roman"/>
-          <w:b/>
-        </w:rPr>
-        <w:t>[0].</w:t>
+        <w:t>s[0].</w:t>
       </w:r>
       <w:proofErr w:type="spellStart"/>
       <w:r>
@@ -2731,15 +2619,7 @@
           <w:b/>
         </w:rPr>
         <w:tab/>
-        <w:t xml:space="preserve">Docket No. </w:t>
-      </w:r>
-      <w:proofErr w:type="gramStart"/>
-      <w:r>
-        <w:rPr>
-          <w:rFonts w:ascii="Times New Roman" w:eastAsia="Times New Roman" w:hAnsi="Times New Roman" w:cs="Times New Roman"/>
-          <w:b/>
-        </w:rPr>
-        <w:t>{{</w:t>
+        <w:t>Docket No. {{</w:t>
       </w:r>
       <w:r>
         <w:rPr>
@@ -2754,15 +2634,7 @@
           <w:rFonts w:ascii="Times New Roman" w:eastAsia="Times New Roman" w:hAnsi="Times New Roman" w:cs="Times New Roman"/>
           <w:b/>
         </w:rPr>
-        <w:t>docket</w:t>
-      </w:r>
-      <w:proofErr w:type="gramEnd"/>
-      <w:r>
-        <w:rPr>
-          <w:rFonts w:ascii="Times New Roman" w:eastAsia="Times New Roman" w:hAnsi="Times New Roman" w:cs="Times New Roman"/>
-          <w:b/>
-        </w:rPr>
-        <w:t>_number</w:t>
+        <w:t>docket_number</w:t>
       </w:r>
       <w:r>
         <w:rPr>
@@ -2970,7 +2842,6 @@
               </w:rPr>
               <w:t xml:space="preserve">Submitted by </w:t>
             </w:r>
-            <w:proofErr w:type="gramStart"/>
             <w:r>
               <w:rPr>
                 <w:rFonts w:ascii="Times New Roman" w:eastAsia="Times New Roman" w:hAnsi="Times New Roman" w:cs="Times New Roman"/>
@@ -2992,7 +2863,6 @@
               </w:rPr>
               <w:t>users</w:t>
             </w:r>
-            <w:proofErr w:type="gramEnd"/>
             <w:r>
               <w:rPr>
                 <w:rFonts w:ascii="Times New Roman" w:eastAsia="Times New Roman" w:hAnsi="Times New Roman" w:cs="Times New Roman"/>
@@ -3063,7 +2933,7 @@
           </w:tcPr>
           <w:p>
             <w:pPr>
-              <w:ind w:right="-4545"/>
+              <w:ind w:right="-12"/>
               <w:rPr>
                 <w:rFonts w:ascii="Times New Roman" w:eastAsia="Times New Roman" w:hAnsi="Times New Roman" w:cs="Times New Roman"/>
                 <w:b/>
@@ -3110,25 +2980,7 @@
                 <w:b/>
                 <w:bCs/>
               </w:rPr>
-              <w:t xml:space="preserve">laintiff’ </w:t>
-            </w:r>
-            <w:proofErr w:type="gramStart"/>
-            <w:r>
-              <w:rPr>
-                <w:rFonts w:ascii="Times New Roman" w:hAnsi="Times New Roman" w:cs="Times New Roman"/>
-                <w:b/>
-                <w:bCs/>
-              </w:rPr>
-              <w:t>%}{</w:t>
-            </w:r>
-            <w:proofErr w:type="gramEnd"/>
-            <w:r>
-              <w:rPr>
-                <w:rFonts w:ascii="Times New Roman" w:hAnsi="Times New Roman" w:cs="Times New Roman"/>
-                <w:b/>
-                <w:bCs/>
-              </w:rPr>
-              <w:t xml:space="preserve">{ users }}{% endif %}{% if </w:t>
+              <w:t xml:space="preserve">laintiff’ %}{{ users }}{% endif %}{% if </w:t>
             </w:r>
             <w:proofErr w:type="spellStart"/>
             <w:r>
@@ -3438,7 +3290,7 @@
           </w:tcPr>
           <w:p>
             <w:pPr>
-              <w:ind w:right="-4545"/>
+              <w:ind w:right="-12"/>
               <w:rPr>
                 <w:rFonts w:ascii="Times New Roman" w:eastAsia="Times New Roman" w:hAnsi="Times New Roman" w:cs="Times New Roman"/>
                 <w:b/>
@@ -3484,25 +3336,7 @@
                 <w:b/>
                 <w:bCs/>
               </w:rPr>
-              <w:t xml:space="preserve">efendant’ </w:t>
-            </w:r>
-            <w:proofErr w:type="gramStart"/>
-            <w:r>
-              <w:rPr>
-                <w:rFonts w:ascii="Times New Roman" w:hAnsi="Times New Roman" w:cs="Times New Roman"/>
-                <w:b/>
-                <w:bCs/>
-              </w:rPr>
-              <w:t>%}{</w:t>
-            </w:r>
-            <w:proofErr w:type="gramEnd"/>
-            <w:r>
-              <w:rPr>
-                <w:rFonts w:ascii="Times New Roman" w:hAnsi="Times New Roman" w:cs="Times New Roman"/>
-                <w:b/>
-                <w:bCs/>
-              </w:rPr>
-              <w:t xml:space="preserve">{ users }}{% endif %}{% if </w:t>
+              <w:t xml:space="preserve">efendant’ %}{{ users }}{% endif %}{% if </w:t>
             </w:r>
             <w:proofErr w:type="spellStart"/>
             <w:r>
@@ -3787,14 +3621,7 @@
         <w:rPr>
           <w:rFonts w:ascii="Times New Roman" w:hAnsi="Times New Roman" w:cs="Times New Roman"/>
         </w:rPr>
-        <w:t xml:space="preserve"> </w:t>
-      </w:r>
-      <w:proofErr w:type="gramStart"/>
-      <w:r>
-        <w:rPr>
-          <w:rFonts w:ascii="Times New Roman" w:hAnsi="Times New Roman" w:cs="Times New Roman"/>
-        </w:rPr>
-        <w:t>%}Plaintiff</w:t>
+        <w:t xml:space="preserve"> %}Plaintiff</w:t>
       </w:r>
       <w:r>
         <w:rPr>
@@ -3802,7 +3629,6 @@
         </w:rPr>
         <w:t>’s</w:t>
       </w:r>
-      <w:proofErr w:type="gramEnd"/>
       <w:r>
         <w:rPr>
           <w:rFonts w:ascii="Times New Roman" w:hAnsi="Times New Roman" w:cs="Times New Roman"/>

</xml_diff>

<commit_message>
polish. mostly in template
</commit_message>
<xml_diff>
--- a/docassemble/MtntoImpound/data/templates/Mtn_to_Impound_final.docx
+++ b/docassemble/MtntoImpound/data/templates/Mtn_to_Impound_final.docx
@@ -66,6 +66,7 @@
           <w:b/>
         </w:rPr>
       </w:pPr>
+      <w:proofErr w:type="gramStart"/>
       <w:r>
         <w:rPr>
           <w:rFonts w:ascii="Times New Roman" w:eastAsia="Times New Roman" w:hAnsi="Times New Roman" w:cs="Times New Roman"/>
@@ -92,7 +93,15 @@
           <w:rFonts w:ascii="Times New Roman" w:eastAsia="Times New Roman" w:hAnsi="Times New Roman" w:cs="Times New Roman"/>
           <w:b/>
         </w:rPr>
-        <w:t>s[0].</w:t>
+        <w:t>s</w:t>
+      </w:r>
+      <w:proofErr w:type="gramEnd"/>
+      <w:r>
+        <w:rPr>
+          <w:rFonts w:ascii="Times New Roman" w:eastAsia="Times New Roman" w:hAnsi="Times New Roman" w:cs="Times New Roman"/>
+          <w:b/>
+        </w:rPr>
+        <w:t>[0].</w:t>
       </w:r>
       <w:proofErr w:type="spellStart"/>
       <w:r>
@@ -167,6 +176,7 @@
         <w:tab/>
         <w:t xml:space="preserve">Docket No. </w:t>
       </w:r>
+      <w:proofErr w:type="gramStart"/>
       <w:r>
         <w:rPr>
           <w:rFonts w:ascii="Times New Roman" w:eastAsia="Times New Roman" w:hAnsi="Times New Roman" w:cs="Times New Roman"/>
@@ -187,7 +197,15 @@
           <w:rFonts w:ascii="Times New Roman" w:eastAsia="Times New Roman" w:hAnsi="Times New Roman" w:cs="Times New Roman"/>
           <w:b/>
         </w:rPr>
-        <w:t>docket_number</w:t>
+        <w:t>docket</w:t>
+      </w:r>
+      <w:proofErr w:type="gramEnd"/>
+      <w:r>
+        <w:rPr>
+          <w:rFonts w:ascii="Times New Roman" w:eastAsia="Times New Roman" w:hAnsi="Times New Roman" w:cs="Times New Roman"/>
+          <w:b/>
+        </w:rPr>
+        <w:t>_number</w:t>
       </w:r>
       <w:r>
         <w:rPr>
@@ -389,6 +407,14 @@
                 <w:b/>
                 <w:bCs/>
               </w:rPr>
+              <w:t xml:space="preserve"> </w:t>
+            </w:r>
+            <w:r>
+              <w:rPr>
+                <w:rFonts w:ascii="Times New Roman" w:hAnsi="Times New Roman" w:cs="Times New Roman"/>
+                <w:b/>
+                <w:bCs/>
+              </w:rPr>
               <w:t xml:space="preserve">{% if </w:t>
             </w:r>
             <w:proofErr w:type="spellStart"/>
@@ -423,7 +449,25 @@
                 <w:b/>
                 <w:bCs/>
               </w:rPr>
-              <w:t xml:space="preserve">laintiff’ %}{{ users }}{% endif %}{% if </w:t>
+              <w:t xml:space="preserve">laintiff’ </w:t>
+            </w:r>
+            <w:proofErr w:type="gramStart"/>
+            <w:r>
+              <w:rPr>
+                <w:rFonts w:ascii="Times New Roman" w:hAnsi="Times New Roman" w:cs="Times New Roman"/>
+                <w:b/>
+                <w:bCs/>
+              </w:rPr>
+              <w:t>%}{</w:t>
+            </w:r>
+            <w:proofErr w:type="gramEnd"/>
+            <w:r>
+              <w:rPr>
+                <w:rFonts w:ascii="Times New Roman" w:hAnsi="Times New Roman" w:cs="Times New Roman"/>
+                <w:b/>
+                <w:bCs/>
+              </w:rPr>
+              <w:t xml:space="preserve">{ users }}{% endif %}{% if </w:t>
             </w:r>
             <w:proofErr w:type="spellStart"/>
             <w:r>
@@ -530,7 +574,21 @@
                 <w:rFonts w:ascii="Times New Roman" w:eastAsia="Times New Roman" w:hAnsi="Times New Roman" w:cs="Times New Roman"/>
                 <w:b/>
               </w:rPr>
-              <w:t xml:space="preserve">                                             Plaintiff</w:t>
+              <w:t xml:space="preserve">                                             </w:t>
+            </w:r>
+            <w:r>
+              <w:rPr>
+                <w:rFonts w:ascii="Times New Roman" w:eastAsia="Times New Roman" w:hAnsi="Times New Roman" w:cs="Times New Roman"/>
+                <w:b/>
+              </w:rPr>
+              <w:t xml:space="preserve"> </w:t>
+            </w:r>
+            <w:r>
+              <w:rPr>
+                <w:rFonts w:ascii="Times New Roman" w:eastAsia="Times New Roman" w:hAnsi="Times New Roman" w:cs="Times New Roman"/>
+                <w:b/>
+              </w:rPr>
+              <w:t>Plaintiff</w:t>
             </w:r>
           </w:p>
         </w:tc>
@@ -733,9 +791,6 @@
           </w:tcPr>
           <w:p>
             <w:pPr>
-              <w:tabs>
-                <w:tab w:val="left" w:pos="1360"/>
-              </w:tabs>
               <w:rPr>
                 <w:rFonts w:ascii="Times New Roman" w:hAnsi="Times New Roman" w:cs="Times New Roman"/>
                 <w:b/>
@@ -782,7 +837,25 @@
                 <w:b/>
                 <w:bCs/>
               </w:rPr>
-              <w:t xml:space="preserve">efendant’ %}{{ users }}{% endif %}{% if </w:t>
+              <w:t xml:space="preserve">efendant’ </w:t>
+            </w:r>
+            <w:proofErr w:type="gramStart"/>
+            <w:r>
+              <w:rPr>
+                <w:rFonts w:ascii="Times New Roman" w:hAnsi="Times New Roman" w:cs="Times New Roman"/>
+                <w:b/>
+                <w:bCs/>
+              </w:rPr>
+              <w:t>%}{</w:t>
+            </w:r>
+            <w:proofErr w:type="gramEnd"/>
+            <w:r>
+              <w:rPr>
+                <w:rFonts w:ascii="Times New Roman" w:hAnsi="Times New Roman" w:cs="Times New Roman"/>
+                <w:b/>
+                <w:bCs/>
+              </w:rPr>
+              <w:t xml:space="preserve">{ users }}{% endif %}{% if </w:t>
             </w:r>
             <w:proofErr w:type="spellStart"/>
             <w:r>
@@ -995,13 +1068,57 @@
         <w:rPr>
           <w:rFonts w:ascii="Times New Roman" w:hAnsi="Times New Roman" w:cs="Times New Roman"/>
         </w:rPr>
-        <w:t>C</w:t>
-      </w:r>
-      <w:r>
-        <w:rPr>
-          <w:rFonts w:ascii="Times New Roman" w:hAnsi="Times New Roman" w:cs="Times New Roman"/>
-        </w:rPr>
-        <w:t xml:space="preserve">omes, </w:t>
+        <w:t xml:space="preserve">{{ </w:t>
+      </w:r>
+      <w:proofErr w:type="spellStart"/>
+      <w:r>
+        <w:rPr>
+          <w:rFonts w:ascii="Times New Roman" w:hAnsi="Times New Roman" w:cs="Times New Roman"/>
+        </w:rPr>
+        <w:t>users.</w:t>
+      </w:r>
+      <w:r>
+        <w:rPr>
+          <w:rFonts w:ascii="Times New Roman" w:hAnsi="Times New Roman" w:cs="Times New Roman"/>
+        </w:rPr>
+        <w:t>does_verb</w:t>
+      </w:r>
+      <w:proofErr w:type="spellEnd"/>
+      <w:r>
+        <w:rPr>
+          <w:rFonts w:ascii="Times New Roman" w:hAnsi="Times New Roman" w:cs="Times New Roman"/>
+        </w:rPr>
+        <w:t>(‘</w:t>
+      </w:r>
+      <w:r>
+        <w:rPr>
+          <w:rFonts w:ascii="Times New Roman" w:hAnsi="Times New Roman" w:cs="Times New Roman"/>
+        </w:rPr>
+        <w:t>Come’</w:t>
+      </w:r>
+      <w:r>
+        <w:rPr>
+          <w:rFonts w:ascii="Times New Roman" w:hAnsi="Times New Roman" w:cs="Times New Roman"/>
+        </w:rPr>
+        <w:t>)</w:t>
+      </w:r>
+      <w:r>
+        <w:rPr>
+          <w:rFonts w:ascii="Times New Roman" w:hAnsi="Times New Roman" w:cs="Times New Roman"/>
+        </w:rPr>
+        <w:t>.capitalize()</w:t>
+      </w:r>
+      <w:r>
+        <w:rPr>
+          <w:rFonts w:ascii="Times New Roman" w:hAnsi="Times New Roman" w:cs="Times New Roman"/>
+        </w:rPr>
+        <w:t xml:space="preserve"> }}</w:t>
+      </w:r>
+      <w:r>
+        <w:rPr>
+          <w:rFonts w:ascii="Times New Roman" w:hAnsi="Times New Roman" w:cs="Times New Roman"/>
+        </w:rPr>
+        <w:t xml:space="preserve">, </w:t>
       </w:r>
       <w:r>
         <w:rPr>
@@ -1087,7 +1204,45 @@
         <w:rPr>
           <w:rFonts w:ascii="Times New Roman" w:hAnsi="Times New Roman" w:cs="Times New Roman"/>
         </w:rPr>
-        <w:t xml:space="preserve"> %} Plaintiff {</w:t>
+        <w:t xml:space="preserve"> %}</w:t>
+      </w:r>
+      <w:r>
+        <w:rPr>
+          <w:rFonts w:ascii="Times New Roman" w:hAnsi="Times New Roman" w:cs="Times New Roman"/>
+        </w:rPr>
+        <w:t xml:space="preserve">{{ </w:t>
+      </w:r>
+      <w:proofErr w:type="spellStart"/>
+      <w:r>
+        <w:rPr>
+          <w:rFonts w:ascii="Times New Roman" w:hAnsi="Times New Roman" w:cs="Times New Roman"/>
+        </w:rPr>
+        <w:t>users.as_noun</w:t>
+      </w:r>
+      <w:proofErr w:type="spellEnd"/>
+      <w:r>
+        <w:rPr>
+          <w:rFonts w:ascii="Times New Roman" w:hAnsi="Times New Roman" w:cs="Times New Roman"/>
+        </w:rPr>
+        <w:t>(‘</w:t>
+      </w:r>
+      <w:r>
+        <w:rPr>
+          <w:rFonts w:ascii="Times New Roman" w:hAnsi="Times New Roman" w:cs="Times New Roman"/>
+        </w:rPr>
+        <w:t>Plaintiff</w:t>
+      </w:r>
+      <w:r>
+        <w:rPr>
+          <w:rFonts w:ascii="Times New Roman" w:hAnsi="Times New Roman" w:cs="Times New Roman"/>
+        </w:rPr>
+        <w:t>’) }}</w:t>
+      </w:r>
+      <w:r>
+        <w:rPr>
+          <w:rFonts w:ascii="Times New Roman" w:hAnsi="Times New Roman" w:cs="Times New Roman"/>
+        </w:rPr>
+        <w:t>{</w:t>
       </w:r>
       <w:r>
         <w:rPr>
@@ -1105,7 +1260,7 @@
         <w:rPr>
           <w:rFonts w:ascii="Times New Roman" w:hAnsi="Times New Roman" w:cs="Times New Roman"/>
         </w:rPr>
-        <w:t xml:space="preserve">%} {% if </w:t>
+        <w:t xml:space="preserve">%}{% if </w:t>
       </w:r>
       <w:proofErr w:type="spellStart"/>
       <w:r>
@@ -1131,7 +1286,51 @@
         <w:rPr>
           <w:rFonts w:ascii="Times New Roman" w:hAnsi="Times New Roman" w:cs="Times New Roman"/>
         </w:rPr>
-        <w:t>efendant’ %} Defendant {%</w:t>
+        <w:t>efendant’ %}</w:t>
+      </w:r>
+      <w:r>
+        <w:rPr>
+          <w:rFonts w:ascii="Times New Roman" w:hAnsi="Times New Roman" w:cs="Times New Roman"/>
+        </w:rPr>
+        <w:t xml:space="preserve">{{ </w:t>
+      </w:r>
+      <w:proofErr w:type="spellStart"/>
+      <w:r>
+        <w:rPr>
+          <w:rFonts w:ascii="Times New Roman" w:hAnsi="Times New Roman" w:cs="Times New Roman"/>
+        </w:rPr>
+        <w:t>users.as_noun</w:t>
+      </w:r>
+      <w:proofErr w:type="spellEnd"/>
+      <w:r>
+        <w:rPr>
+          <w:rFonts w:ascii="Times New Roman" w:hAnsi="Times New Roman" w:cs="Times New Roman"/>
+        </w:rPr>
+        <w:t>(‘</w:t>
+      </w:r>
+      <w:r>
+        <w:rPr>
+          <w:rFonts w:ascii="Times New Roman" w:hAnsi="Times New Roman" w:cs="Times New Roman"/>
+        </w:rPr>
+        <w:t>Defendant</w:t>
+      </w:r>
+      <w:r>
+        <w:rPr>
+          <w:rFonts w:ascii="Times New Roman" w:hAnsi="Times New Roman" w:cs="Times New Roman"/>
+        </w:rPr>
+        <w:t>’</w:t>
+      </w:r>
+      <w:r>
+        <w:rPr>
+          <w:rFonts w:ascii="Times New Roman" w:hAnsi="Times New Roman" w:cs="Times New Roman"/>
+        </w:rPr>
+        <w:t>) }}</w:t>
+      </w:r>
+      <w:r>
+        <w:rPr>
+          <w:rFonts w:ascii="Times New Roman" w:hAnsi="Times New Roman" w:cs="Times New Roman"/>
+        </w:rPr>
+        <w:t>{%</w:t>
       </w:r>
       <w:r>
         <w:rPr>
@@ -1156,6 +1355,12 @@
           <w:rFonts w:ascii="Times New Roman" w:hAnsi="Times New Roman" w:cs="Times New Roman"/>
         </w:rPr>
         <w:t>}</w:t>
+      </w:r>
+      <w:r>
+        <w:rPr>
+          <w:rFonts w:ascii="Times New Roman" w:hAnsi="Times New Roman" w:cs="Times New Roman"/>
+        </w:rPr>
+        <w:t xml:space="preserve"> </w:t>
       </w:r>
       <w:r>
         <w:rPr>
@@ -1228,7 +1433,14 @@
         <w:rPr>
           <w:rFonts w:ascii="Times New Roman" w:hAnsi="Times New Roman" w:cs="Times New Roman"/>
         </w:rPr>
-        <w:t xml:space="preserve"> %}Plaintiff</w:t>
+        <w:t xml:space="preserve"> </w:t>
+      </w:r>
+      <w:proofErr w:type="gramStart"/>
+      <w:r>
+        <w:rPr>
+          <w:rFonts w:ascii="Times New Roman" w:hAnsi="Times New Roman" w:cs="Times New Roman"/>
+        </w:rPr>
+        <w:t>%}Plaintiff</w:t>
       </w:r>
       <w:r>
         <w:rPr>
@@ -1236,6 +1448,7 @@
         </w:rPr>
         <w:t>’s</w:t>
       </w:r>
+      <w:proofErr w:type="gramEnd"/>
       <w:r>
         <w:rPr>
           <w:rFonts w:ascii="Times New Roman" w:hAnsi="Times New Roman" w:cs="Times New Roman"/>
@@ -1284,7 +1497,7 @@
         <w:rPr>
           <w:rFonts w:ascii="Times New Roman" w:hAnsi="Times New Roman" w:cs="Times New Roman"/>
         </w:rPr>
-        <w:t>efendant’ %} Defendant</w:t>
+        <w:t>efendant’ %}Defendant</w:t>
       </w:r>
       <w:r>
         <w:rPr>
@@ -1392,7 +1605,123 @@
         <w:rPr>
           <w:rFonts w:ascii="Times New Roman" w:hAnsi="Times New Roman" w:cs="Times New Roman"/>
         </w:rPr>
-        <w:t xml:space="preserve"> the moving party states that there is good cause and impoundment of the information is necessary to protect the safety, privacy, and well-being of themselves and/or any child(ren) involved.  See the </w:t>
+        <w:t xml:space="preserve"> the moving </w:t>
+      </w:r>
+      <w:proofErr w:type="gramStart"/>
+      <w:r>
+        <w:rPr>
+          <w:rFonts w:ascii="Times New Roman" w:hAnsi="Times New Roman" w:cs="Times New Roman"/>
+        </w:rPr>
+        <w:t xml:space="preserve">{{ </w:t>
+      </w:r>
+      <w:proofErr w:type="spellStart"/>
+      <w:r>
+        <w:rPr>
+          <w:rFonts w:ascii="Times New Roman" w:hAnsi="Times New Roman" w:cs="Times New Roman"/>
+        </w:rPr>
+        <w:t>users.as</w:t>
+      </w:r>
+      <w:proofErr w:type="gramEnd"/>
+      <w:r>
+        <w:rPr>
+          <w:rFonts w:ascii="Times New Roman" w:hAnsi="Times New Roman" w:cs="Times New Roman"/>
+        </w:rPr>
+        <w:t>_noun</w:t>
+      </w:r>
+      <w:proofErr w:type="spellEnd"/>
+      <w:r>
+        <w:rPr>
+          <w:rFonts w:ascii="Times New Roman" w:hAnsi="Times New Roman" w:cs="Times New Roman"/>
+        </w:rPr>
+        <w:t>(‘party’) }}</w:t>
+      </w:r>
+      <w:r>
+        <w:rPr>
+          <w:rFonts w:ascii="Times New Roman" w:hAnsi="Times New Roman" w:cs="Times New Roman"/>
+        </w:rPr>
+        <w:t xml:space="preserve"> </w:t>
+      </w:r>
+      <w:r>
+        <w:rPr>
+          <w:rFonts w:ascii="Times New Roman" w:hAnsi="Times New Roman" w:cs="Times New Roman"/>
+        </w:rPr>
+        <w:t xml:space="preserve">{{ </w:t>
+      </w:r>
+      <w:proofErr w:type="spellStart"/>
+      <w:r>
+        <w:rPr>
+          <w:rFonts w:ascii="Times New Roman" w:hAnsi="Times New Roman" w:cs="Times New Roman"/>
+        </w:rPr>
+        <w:t>users.does_verb</w:t>
+      </w:r>
+      <w:proofErr w:type="spellEnd"/>
+      <w:r>
+        <w:rPr>
+          <w:rFonts w:ascii="Times New Roman" w:hAnsi="Times New Roman" w:cs="Times New Roman"/>
+        </w:rPr>
+        <w:t>(‘state</w:t>
+      </w:r>
+      <w:r>
+        <w:rPr>
+          <w:rFonts w:ascii="Times New Roman" w:hAnsi="Times New Roman" w:cs="Times New Roman"/>
+        </w:rPr>
+        <w:t>’</w:t>
+      </w:r>
+      <w:r>
+        <w:rPr>
+          <w:rFonts w:ascii="Times New Roman" w:hAnsi="Times New Roman" w:cs="Times New Roman"/>
+        </w:rPr>
+        <w:t>) }}</w:t>
+      </w:r>
+      <w:r>
+        <w:rPr>
+          <w:rFonts w:ascii="Times New Roman" w:hAnsi="Times New Roman" w:cs="Times New Roman"/>
+        </w:rPr>
+        <w:t xml:space="preserve"> that there is good cause and impoundment of the information is necessary to protect the safety, privacy, and well-being of </w:t>
+      </w:r>
+      <w:r>
+        <w:rPr>
+          <w:rFonts w:ascii="Times New Roman" w:hAnsi="Times New Roman" w:cs="Times New Roman"/>
+        </w:rPr>
+        <w:t xml:space="preserve">{{ </w:t>
+      </w:r>
+      <w:proofErr w:type="spellStart"/>
+      <w:r>
+        <w:rPr>
+          <w:rFonts w:ascii="Times New Roman" w:hAnsi="Times New Roman" w:cs="Times New Roman"/>
+        </w:rPr>
+        <w:t>users.as_noun</w:t>
+      </w:r>
+      <w:proofErr w:type="spellEnd"/>
+      <w:r>
+        <w:rPr>
+          <w:rFonts w:ascii="Times New Roman" w:hAnsi="Times New Roman" w:cs="Times New Roman"/>
+        </w:rPr>
+        <w:t>(‘</w:t>
+      </w:r>
+      <w:r>
+        <w:rPr>
+          <w:rFonts w:ascii="Times New Roman" w:hAnsi="Times New Roman" w:cs="Times New Roman"/>
+        </w:rPr>
+        <w:t>themself’</w:t>
+      </w:r>
+      <w:r>
+        <w:rPr>
+          <w:rFonts w:ascii="Times New Roman" w:hAnsi="Times New Roman" w:cs="Times New Roman"/>
+        </w:rPr>
+        <w:t>) }}</w:t>
+      </w:r>
+      <w:r>
+        <w:rPr>
+          <w:rFonts w:ascii="Times New Roman" w:hAnsi="Times New Roman" w:cs="Times New Roman"/>
+        </w:rPr>
+        <w:t xml:space="preserve"> </w:t>
+      </w:r>
+      <w:r>
+        <w:rPr>
+          <w:rFonts w:ascii="Times New Roman" w:hAnsi="Times New Roman" w:cs="Times New Roman"/>
+        </w:rPr>
+        <w:t xml:space="preserve">and/or any child(ren) involved. See the </w:t>
       </w:r>
       <w:r>
         <w:rPr>
@@ -1486,6 +1815,7 @@
           <w:rFonts w:ascii="Times New Roman" w:eastAsia="Times New Roman" w:hAnsi="Times New Roman" w:cs="Times New Roman"/>
         </w:rPr>
       </w:pPr>
+      <w:proofErr w:type="gramStart"/>
       <w:r>
         <w:rPr>
           <w:rFonts w:ascii="Times New Roman" w:eastAsia="Times New Roman" w:hAnsi="Times New Roman" w:cs="Times New Roman"/>
@@ -1499,7 +1829,15 @@
           <w:rFonts w:ascii="Times New Roman" w:eastAsia="Times New Roman" w:hAnsi="Times New Roman" w:cs="Times New Roman"/>
           <w:u w:val="single"/>
         </w:rPr>
-        <w:t>signature_date</w:t>
+        <w:t>signature</w:t>
+      </w:r>
+      <w:proofErr w:type="gramEnd"/>
+      <w:r>
+        <w:rPr>
+          <w:rFonts w:ascii="Times New Roman" w:eastAsia="Times New Roman" w:hAnsi="Times New Roman" w:cs="Times New Roman"/>
+          <w:u w:val="single"/>
+        </w:rPr>
+        <w:t>_date</w:t>
       </w:r>
       <w:proofErr w:type="spellEnd"/>
       <w:r>
@@ -1699,6 +2037,7 @@
         </w:rPr>
         <w:t xml:space="preserve">I, </w:t>
       </w:r>
+      <w:proofErr w:type="gramStart"/>
       <w:r>
         <w:rPr>
           <w:rFonts w:ascii="Times New Roman" w:eastAsia="Times New Roman" w:hAnsi="Times New Roman" w:cs="Times New Roman"/>
@@ -1720,6 +2059,7 @@
         </w:rPr>
         <w:t>users</w:t>
       </w:r>
+      <w:proofErr w:type="gramEnd"/>
       <w:r>
         <w:rPr>
           <w:rFonts w:ascii="Times New Roman" w:eastAsia="Times New Roman" w:hAnsi="Times New Roman" w:cs="Times New Roman"/>
@@ -1897,11 +2237,19 @@
         </w:rPr>
         <w:t xml:space="preserve"> </w:t>
       </w:r>
-      <w:r>
-        <w:rPr>
-          <w:rFonts w:ascii="Times New Roman" w:hAnsi="Times New Roman" w:cs="Times New Roman"/>
-        </w:rPr>
-        <w:t xml:space="preserve">%}{% if </w:t>
+      <w:proofErr w:type="gramStart"/>
+      <w:r>
+        <w:rPr>
+          <w:rFonts w:ascii="Times New Roman" w:hAnsi="Times New Roman" w:cs="Times New Roman"/>
+        </w:rPr>
+        <w:t>%}{</w:t>
+      </w:r>
+      <w:proofErr w:type="gramEnd"/>
+      <w:r>
+        <w:rPr>
+          <w:rFonts w:ascii="Times New Roman" w:hAnsi="Times New Roman" w:cs="Times New Roman"/>
+        </w:rPr>
+        <w:t xml:space="preserve">% if </w:t>
       </w:r>
       <w:proofErr w:type="spellStart"/>
       <w:r>
@@ -2173,6 +2521,7 @@
         <w:lastRenderedPageBreak/>
         <w:t xml:space="preserve">Affidavit of </w:t>
       </w:r>
+      <w:proofErr w:type="gramStart"/>
       <w:r>
         <w:rPr>
           <w:rFonts w:ascii="Times New Roman" w:eastAsia="Times New Roman" w:hAnsi="Times New Roman" w:cs="Times New Roman"/>
@@ -2197,6 +2546,7 @@
         </w:rPr>
         <w:t>users</w:t>
       </w:r>
+      <w:proofErr w:type="gramEnd"/>
       <w:r>
         <w:rPr>
           <w:rFonts w:ascii="Times New Roman" w:eastAsia="Times New Roman" w:hAnsi="Times New Roman" w:cs="Times New Roman"/>
@@ -2263,6 +2613,7 @@
           <w:rFonts w:ascii="Times New Roman" w:eastAsia="Times New Roman" w:hAnsi="Times New Roman" w:cs="Times New Roman"/>
         </w:rPr>
       </w:pPr>
+      <w:proofErr w:type="gramStart"/>
       <w:r>
         <w:rPr>
           <w:rFonts w:ascii="Times New Roman" w:eastAsia="Times New Roman" w:hAnsi="Times New Roman" w:cs="Times New Roman"/>
@@ -2280,7 +2631,14 @@
         <w:rPr>
           <w:rFonts w:ascii="Times New Roman" w:eastAsia="Times New Roman" w:hAnsi="Times New Roman" w:cs="Times New Roman"/>
         </w:rPr>
-        <w:t>affidavit_narrative</w:t>
+        <w:t>affidavit</w:t>
+      </w:r>
+      <w:proofErr w:type="gramEnd"/>
+      <w:r>
+        <w:rPr>
+          <w:rFonts w:ascii="Times New Roman" w:eastAsia="Times New Roman" w:hAnsi="Times New Roman" w:cs="Times New Roman"/>
+        </w:rPr>
+        <w:t>_narrative</w:t>
       </w:r>
       <w:proofErr w:type="spellEnd"/>
       <w:r>
@@ -2351,6 +2709,7 @@
           <w:rFonts w:ascii="Times New Roman" w:eastAsia="Times New Roman" w:hAnsi="Times New Roman" w:cs="Times New Roman"/>
         </w:rPr>
       </w:pPr>
+      <w:proofErr w:type="gramStart"/>
       <w:r>
         <w:rPr>
           <w:rFonts w:ascii="Times New Roman" w:eastAsia="Times New Roman" w:hAnsi="Times New Roman" w:cs="Times New Roman"/>
@@ -2371,7 +2730,15 @@
           <w:rFonts w:ascii="Times New Roman" w:eastAsia="Times New Roman" w:hAnsi="Times New Roman" w:cs="Times New Roman"/>
           <w:u w:val="single"/>
         </w:rPr>
-        <w:t>signature_date</w:t>
+        <w:t>signature</w:t>
+      </w:r>
+      <w:proofErr w:type="gramEnd"/>
+      <w:r>
+        <w:rPr>
+          <w:rFonts w:ascii="Times New Roman" w:eastAsia="Times New Roman" w:hAnsi="Times New Roman" w:cs="Times New Roman"/>
+          <w:u w:val="single"/>
+        </w:rPr>
+        <w:t>_date</w:t>
       </w:r>
       <w:proofErr w:type="spellEnd"/>
       <w:r>
@@ -2520,6 +2887,7 @@
           <w:b/>
         </w:rPr>
       </w:pPr>
+      <w:proofErr w:type="gramStart"/>
       <w:r>
         <w:rPr>
           <w:rFonts w:ascii="Times New Roman" w:eastAsia="Times New Roman" w:hAnsi="Times New Roman" w:cs="Times New Roman"/>
@@ -2546,7 +2914,15 @@
           <w:rFonts w:ascii="Times New Roman" w:eastAsia="Times New Roman" w:hAnsi="Times New Roman" w:cs="Times New Roman"/>
           <w:b/>
         </w:rPr>
-        <w:t>s[0].</w:t>
+        <w:t>s</w:t>
+      </w:r>
+      <w:proofErr w:type="gramEnd"/>
+      <w:r>
+        <w:rPr>
+          <w:rFonts w:ascii="Times New Roman" w:eastAsia="Times New Roman" w:hAnsi="Times New Roman" w:cs="Times New Roman"/>
+          <w:b/>
+        </w:rPr>
+        <w:t>[0].</w:t>
       </w:r>
       <w:proofErr w:type="spellStart"/>
       <w:r>
@@ -2619,7 +2995,15 @@
           <w:b/>
         </w:rPr>
         <w:tab/>
-        <w:t>Docket No. {{</w:t>
+        <w:t xml:space="preserve">Docket No. </w:t>
+      </w:r>
+      <w:proofErr w:type="gramStart"/>
+      <w:r>
+        <w:rPr>
+          <w:rFonts w:ascii="Times New Roman" w:eastAsia="Times New Roman" w:hAnsi="Times New Roman" w:cs="Times New Roman"/>
+          <w:b/>
+        </w:rPr>
+        <w:t>{{</w:t>
       </w:r>
       <w:r>
         <w:rPr>
@@ -2634,7 +3018,15 @@
           <w:rFonts w:ascii="Times New Roman" w:eastAsia="Times New Roman" w:hAnsi="Times New Roman" w:cs="Times New Roman"/>
           <w:b/>
         </w:rPr>
-        <w:t>docket_number</w:t>
+        <w:t>docket</w:t>
+      </w:r>
+      <w:proofErr w:type="gramEnd"/>
+      <w:r>
+        <w:rPr>
+          <w:rFonts w:ascii="Times New Roman" w:eastAsia="Times New Roman" w:hAnsi="Times New Roman" w:cs="Times New Roman"/>
+          <w:b/>
+        </w:rPr>
+        <w:t>_number</w:t>
       </w:r>
       <w:r>
         <w:rPr>
@@ -2842,6 +3234,7 @@
               </w:rPr>
               <w:t xml:space="preserve">Submitted by </w:t>
             </w:r>
+            <w:proofErr w:type="gramStart"/>
             <w:r>
               <w:rPr>
                 <w:rFonts w:ascii="Times New Roman" w:eastAsia="Times New Roman" w:hAnsi="Times New Roman" w:cs="Times New Roman"/>
@@ -2863,6 +3256,7 @@
               </w:rPr>
               <w:t>users</w:t>
             </w:r>
+            <w:proofErr w:type="gramEnd"/>
             <w:r>
               <w:rPr>
                 <w:rFonts w:ascii="Times New Roman" w:eastAsia="Times New Roman" w:hAnsi="Times New Roman" w:cs="Times New Roman"/>
@@ -2901,7 +3295,13 @@
               <w:rPr>
                 <w:rFonts w:ascii="Times New Roman" w:eastAsia="Times New Roman" w:hAnsi="Times New Roman" w:cs="Times New Roman"/>
               </w:rPr>
-              <w:t xml:space="preserve">                                 Name of party</w:t>
+              <w:t xml:space="preserve">                                </w:t>
+            </w:r>
+            <w:r>
+              <w:rPr>
+                <w:rFonts w:ascii="Times New Roman" w:eastAsia="Times New Roman" w:hAnsi="Times New Roman" w:cs="Times New Roman"/>
+              </w:rPr>
+              <w:t xml:space="preserve"> </w:t>
             </w:r>
           </w:p>
           <w:p>
@@ -2946,6 +3346,14 @@
                 <w:b/>
                 <w:bCs/>
               </w:rPr>
+              <w:t xml:space="preserve"> </w:t>
+            </w:r>
+            <w:r>
+              <w:rPr>
+                <w:rFonts w:ascii="Times New Roman" w:hAnsi="Times New Roman" w:cs="Times New Roman"/>
+                <w:b/>
+                <w:bCs/>
+              </w:rPr>
               <w:t xml:space="preserve">{% if </w:t>
             </w:r>
             <w:proofErr w:type="spellStart"/>
@@ -2980,7 +3388,25 @@
                 <w:b/>
                 <w:bCs/>
               </w:rPr>
-              <w:t xml:space="preserve">laintiff’ %}{{ users }}{% endif %}{% if </w:t>
+              <w:t xml:space="preserve">laintiff’ </w:t>
+            </w:r>
+            <w:proofErr w:type="gramStart"/>
+            <w:r>
+              <w:rPr>
+                <w:rFonts w:ascii="Times New Roman" w:hAnsi="Times New Roman" w:cs="Times New Roman"/>
+                <w:b/>
+                <w:bCs/>
+              </w:rPr>
+              <w:t>%}{</w:t>
+            </w:r>
+            <w:proofErr w:type="gramEnd"/>
+            <w:r>
+              <w:rPr>
+                <w:rFonts w:ascii="Times New Roman" w:hAnsi="Times New Roman" w:cs="Times New Roman"/>
+                <w:b/>
+                <w:bCs/>
+              </w:rPr>
+              <w:t xml:space="preserve">{ users }}{% endif %}{% if </w:t>
             </w:r>
             <w:proofErr w:type="spellStart"/>
             <w:r>
@@ -3087,7 +3513,21 @@
                 <w:rFonts w:ascii="Times New Roman" w:eastAsia="Times New Roman" w:hAnsi="Times New Roman" w:cs="Times New Roman"/>
                 <w:b/>
               </w:rPr>
-              <w:t xml:space="preserve">                                             Plaintiff</w:t>
+              <w:t xml:space="preserve">                                             </w:t>
+            </w:r>
+            <w:r>
+              <w:rPr>
+                <w:rFonts w:ascii="Times New Roman" w:eastAsia="Times New Roman" w:hAnsi="Times New Roman" w:cs="Times New Roman"/>
+                <w:b/>
+              </w:rPr>
+              <w:t xml:space="preserve"> </w:t>
+            </w:r>
+            <w:r>
+              <w:rPr>
+                <w:rFonts w:ascii="Times New Roman" w:eastAsia="Times New Roman" w:hAnsi="Times New Roman" w:cs="Times New Roman"/>
+                <w:b/>
+              </w:rPr>
+              <w:t>Plaintiff</w:t>
             </w:r>
           </w:p>
         </w:tc>
@@ -3336,7 +3776,25 @@
                 <w:b/>
                 <w:bCs/>
               </w:rPr>
-              <w:t xml:space="preserve">efendant’ %}{{ users }}{% endif %}{% if </w:t>
+              <w:t xml:space="preserve">efendant’ </w:t>
+            </w:r>
+            <w:proofErr w:type="gramStart"/>
+            <w:r>
+              <w:rPr>
+                <w:rFonts w:ascii="Times New Roman" w:hAnsi="Times New Roman" w:cs="Times New Roman"/>
+                <w:b/>
+                <w:bCs/>
+              </w:rPr>
+              <w:t>%}{</w:t>
+            </w:r>
+            <w:proofErr w:type="gramEnd"/>
+            <w:r>
+              <w:rPr>
+                <w:rFonts w:ascii="Times New Roman" w:hAnsi="Times New Roman" w:cs="Times New Roman"/>
+                <w:b/>
+                <w:bCs/>
+              </w:rPr>
+              <w:t xml:space="preserve">{ users }}{% endif %}{% if </w:t>
             </w:r>
             <w:proofErr w:type="spellStart"/>
             <w:r>
@@ -3621,7 +4079,14 @@
         <w:rPr>
           <w:rFonts w:ascii="Times New Roman" w:hAnsi="Times New Roman" w:cs="Times New Roman"/>
         </w:rPr>
-        <w:t xml:space="preserve"> %}Plaintiff</w:t>
+        <w:t xml:space="preserve"> </w:t>
+      </w:r>
+      <w:proofErr w:type="gramStart"/>
+      <w:r>
+        <w:rPr>
+          <w:rFonts w:ascii="Times New Roman" w:hAnsi="Times New Roman" w:cs="Times New Roman"/>
+        </w:rPr>
+        <w:t>%}Plaintiff</w:t>
       </w:r>
       <w:r>
         <w:rPr>
@@ -3629,6 +4094,7 @@
         </w:rPr>
         <w:t>’s</w:t>
       </w:r>
+      <w:proofErr w:type="gramEnd"/>
       <w:r>
         <w:rPr>
           <w:rFonts w:ascii="Times New Roman" w:hAnsi="Times New Roman" w:cs="Times New Roman"/>
@@ -3671,7 +4137,7 @@
         <w:rPr>
           <w:rFonts w:ascii="Times New Roman" w:hAnsi="Times New Roman" w:cs="Times New Roman"/>
         </w:rPr>
-        <w:t>efendant’ %} Defendant</w:t>
+        <w:t>efendant’ %}Defendant</w:t>
       </w:r>
       <w:r>
         <w:rPr>
@@ -3722,12 +4188,24 @@
         </w:rPr>
         <w:t>impound_list</w:t>
       </w:r>
+      <w:r>
+        <w:rPr>
+          <w:rFonts w:ascii="Times New Roman" w:hAnsi="Times New Roman" w:cs="Times New Roman"/>
+        </w:rPr>
+        <w:t>.true_values</w:t>
+      </w:r>
       <w:proofErr w:type="spellEnd"/>
       <w:r>
         <w:rPr>
           <w:rFonts w:ascii="Times New Roman" w:hAnsi="Times New Roman" w:cs="Times New Roman"/>
         </w:rPr>
-        <w:t xml:space="preserve"> }}.</w:t>
+        <w:t xml:space="preserve">() </w:t>
+      </w:r>
+      <w:r>
+        <w:rPr>
+          <w:rFonts w:ascii="Times New Roman" w:hAnsi="Times New Roman" w:cs="Times New Roman"/>
+        </w:rPr>
+        <w:t>}}.</w:t>
       </w:r>
     </w:p>
     <w:p>
@@ -5039,28 +5517,28 @@
 </file>
 
 <file path=customXml/item1.xml><?xml version="1.0" encoding="utf-8"?>
+<b:Sources xmlns:b="http://schemas.openxmlformats.org/officeDocument/2006/bibliography" xmlns="http://schemas.openxmlformats.org/officeDocument/2006/bibliography" SelectedStyle="/APASixthEditionOfficeOnline.xsl" StyleName="APA" Version="6"/>
+</file>
+
+<file path=customXml/item2.xml><?xml version="1.0" encoding="utf-8"?>
 <go:gDocsCustomXmlDataStorage xmlns:go="http://customooxmlschemas.google.com/" xmlns:r="http://schemas.openxmlformats.org/officeDocument/2006/relationships">
   <go:docsCustomData xmlns:go="http://customooxmlschemas.google.com/" roundtripDataSignature="AMtx7mhrsIsTuFihfbRp6p/5S3kmFDX6vw==">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</go:docsCustomData>
 </go:gDocsCustomXmlDataStorage>
 </file>
 
-<file path=customXml/item2.xml><?xml version="1.0" encoding="utf-8"?>
-<b:Sources xmlns:b="http://schemas.openxmlformats.org/officeDocument/2006/bibliography" xmlns="http://schemas.openxmlformats.org/officeDocument/2006/bibliography" SelectedStyle="/APASixthEditionOfficeOnline.xsl" StyleName="APA" Version="6"/>
+<file path=customXml/itemProps1.xml><?xml version="1.0" encoding="utf-8"?>
+<ds:datastoreItem xmlns:ds="http://schemas.openxmlformats.org/officeDocument/2006/customXml" ds:itemID="{FBC83230-6CCA-8A48-97BF-6C30599C48D6}">
+  <ds:schemaRefs>
+    <ds:schemaRef ds:uri="http://schemas.openxmlformats.org/officeDocument/2006/bibliography"/>
+  </ds:schemaRefs>
+</ds:datastoreItem>
 </file>
 
-<file path=customXml/itemProps1.xml><?xml version="1.0" encoding="utf-8"?>
+<file path=customXml/itemProps2.xml><?xml version="1.0" encoding="utf-8"?>
 <ds:datastoreItem xmlns:ds="http://schemas.openxmlformats.org/officeDocument/2006/customXml" ds:itemID="{11111111-1234-1234-1234-123412341234}">
   <ds:schemaRefs>
     <ds:schemaRef ds:uri="http://customooxmlschemas.google.com/"/>
     <ds:schemaRef ds:uri="http://schemas.openxmlformats.org/officeDocument/2006/relationships"/>
   </ds:schemaRefs>
 </ds:datastoreItem>
-</file>
-
-<file path=customXml/itemProps2.xml><?xml version="1.0" encoding="utf-8"?>
-<ds:datastoreItem xmlns:ds="http://schemas.openxmlformats.org/officeDocument/2006/customXml" ds:itemID="{FBC83230-6CCA-8A48-97BF-6C30599C48D6}">
-  <ds:schemaRefs>
-    <ds:schemaRef ds:uri="http://schemas.openxmlformats.org/officeDocument/2006/bibliography"/>
-  </ds:schemaRefs>
-</ds:datastoreItem>
 </file>
</xml_diff>

<commit_message>
remove fields on cert of service
</commit_message>
<xml_diff>
--- a/docassemble/MtntoImpound/data/templates/Mtn_to_Impound_final.docx
+++ b/docassemble/MtntoImpound/data/templates/Mtn_to_Impound_final.docx
@@ -2056,117 +2056,106 @@
         <w:rPr>
           <w:rFonts w:ascii="Times New Roman" w:eastAsia="Times New Roman" w:hAnsi="Times New Roman" w:cs="Times New Roman"/>
         </w:rPr>
-        <w:t xml:space="preserve"> hereby certify that on </w:t>
-      </w:r>
-      <w:r>
-        <w:rPr>
-          <w:rFonts w:ascii="Times New Roman" w:eastAsia="Times New Roman" w:hAnsi="Times New Roman" w:cs="Times New Roman"/>
-          <w:u w:val="single"/>
-        </w:rPr>
-        <w:t>{{</w:t>
-      </w:r>
-      <w:r>
-        <w:rPr>
-          <w:rFonts w:ascii="Times New Roman" w:eastAsia="Times New Roman" w:hAnsi="Times New Roman" w:cs="Times New Roman"/>
-          <w:u w:val="single"/>
+        <w:t xml:space="preserve"> hereby certify that on</w:t>
+      </w:r>
+      <w:r>
+        <w:rPr>
+          <w:rFonts w:ascii="Times New Roman" w:eastAsia="Times New Roman" w:hAnsi="Times New Roman" w:cs="Times New Roman"/>
+        </w:rPr>
+        <w:t xml:space="preserve"> __________</w:t>
+      </w:r>
+      <w:r>
+        <w:rPr>
+          <w:rFonts w:ascii="Times New Roman" w:eastAsia="Times New Roman" w:hAnsi="Times New Roman" w:cs="Times New Roman"/>
+        </w:rPr>
+        <w:t>,</w:t>
+      </w:r>
+      <w:r>
+        <w:rPr>
+          <w:rFonts w:ascii="Times New Roman" w:eastAsia="Times New Roman" w:hAnsi="Times New Roman" w:cs="Times New Roman"/>
+        </w:rPr>
+        <w:t xml:space="preserve"> a copy of the Motion to Impound Under Trial Court Impoundment Rules, Proposed Order and Affidavit was served on </w:t>
+      </w:r>
+      <w:r>
+        <w:rPr>
+          <w:rFonts w:ascii="Times New Roman" w:eastAsia="Times New Roman" w:hAnsi="Times New Roman" w:cs="Times New Roman"/>
+        </w:rPr>
+        <w:t>_______________</w:t>
+      </w:r>
+      <w:r>
+        <w:rPr>
+          <w:rFonts w:ascii="Times New Roman" w:hAnsi="Times New Roman" w:cs="Times New Roman"/>
+        </w:rPr>
+        <w:t xml:space="preserve">{% if </w:t>
+      </w:r>
+      <w:proofErr w:type="spellStart"/>
+      <w:r>
+        <w:rPr>
+          <w:rFonts w:ascii="Times New Roman" w:hAnsi="Times New Roman" w:cs="Times New Roman"/>
+        </w:rPr>
+        <w:t>delivery_mode</w:t>
+      </w:r>
+      <w:proofErr w:type="spellEnd"/>
+      <w:r>
+        <w:rPr>
+          <w:rFonts w:ascii="Times New Roman" w:hAnsi="Times New Roman" w:cs="Times New Roman"/>
+        </w:rPr>
+        <w:t xml:space="preserve"> == ‘</w:t>
+      </w:r>
+      <w:r>
+        <w:rPr>
+          <w:rFonts w:ascii="Times New Roman" w:hAnsi="Times New Roman" w:cs="Times New Roman"/>
+        </w:rPr>
+        <w:t>hand’</w:t>
+      </w:r>
+      <w:r>
+        <w:rPr>
+          <w:rFonts w:ascii="Times New Roman" w:hAnsi="Times New Roman" w:cs="Times New Roman"/>
+        </w:rPr>
+        <w:t xml:space="preserve"> %} </w:t>
+      </w:r>
+      <w:r>
+        <w:rPr>
+          <w:rFonts w:ascii="Times New Roman" w:hAnsi="Times New Roman" w:cs="Times New Roman"/>
+        </w:rPr>
+        <w:t>in-hand.</w:t>
+      </w:r>
+      <w:r>
+        <w:rPr>
+          <w:rFonts w:ascii="Times New Roman" w:hAnsi="Times New Roman" w:cs="Times New Roman"/>
+        </w:rPr>
+        <w:t xml:space="preserve"> {% endif</w:t>
+      </w:r>
+      <w:r>
+        <w:rPr>
+          <w:rFonts w:ascii="Times New Roman" w:hAnsi="Times New Roman" w:cs="Times New Roman"/>
         </w:rPr>
         <w:t xml:space="preserve"> </w:t>
       </w:r>
+      <w:proofErr w:type="gramStart"/>
+      <w:r>
+        <w:rPr>
+          <w:rFonts w:ascii="Times New Roman" w:hAnsi="Times New Roman" w:cs="Times New Roman"/>
+        </w:rPr>
+        <w:t>%}{</w:t>
+      </w:r>
+      <w:proofErr w:type="gramEnd"/>
+      <w:r>
+        <w:rPr>
+          <w:rFonts w:ascii="Times New Roman" w:hAnsi="Times New Roman" w:cs="Times New Roman"/>
+        </w:rPr>
+        <w:t xml:space="preserve">% if </w:t>
+      </w:r>
       <w:proofErr w:type="spellStart"/>
       <w:r>
         <w:rPr>
-          <w:rFonts w:ascii="Times New Roman" w:eastAsia="Times New Roman" w:hAnsi="Times New Roman" w:cs="Times New Roman"/>
-          <w:u w:val="single"/>
-        </w:rPr>
-        <w:t>signature_date</w:t>
+          <w:rFonts w:ascii="Times New Roman" w:hAnsi="Times New Roman" w:cs="Times New Roman"/>
+        </w:rPr>
+        <w:t>delivery_mode</w:t>
       </w:r>
       <w:proofErr w:type="spellEnd"/>
       <w:r>
         <w:rPr>
-          <w:rFonts w:ascii="Times New Roman" w:eastAsia="Times New Roman" w:hAnsi="Times New Roman" w:cs="Times New Roman"/>
-          <w:u w:val="single"/>
-        </w:rPr>
-        <w:t xml:space="preserve"> </w:t>
-      </w:r>
-      <w:r>
-        <w:rPr>
-          <w:rFonts w:ascii="Times New Roman" w:eastAsia="Times New Roman" w:hAnsi="Times New Roman" w:cs="Times New Roman"/>
-          <w:u w:val="single"/>
-        </w:rPr>
-        <w:t>}}</w:t>
-      </w:r>
-      <w:r>
-        <w:rPr>
-          <w:rFonts w:ascii="Times New Roman" w:eastAsia="Times New Roman" w:hAnsi="Times New Roman" w:cs="Times New Roman"/>
-        </w:rPr>
-        <w:t>,</w:t>
-      </w:r>
-      <w:r>
-        <w:rPr>
-          <w:rFonts w:ascii="Times New Roman" w:eastAsia="Times New Roman" w:hAnsi="Times New Roman" w:cs="Times New Roman"/>
-        </w:rPr>
-        <w:t xml:space="preserve"> a copy of the Motion to Impound Under Trial Court Impoundment Rules, Proposed Order and Affidavit was served on </w:t>
-      </w:r>
-      <w:r>
-        <w:rPr>
-          <w:rFonts w:ascii="Times New Roman" w:eastAsia="Times New Roman" w:hAnsi="Times New Roman" w:cs="Times New Roman"/>
-          <w:u w:val="single"/>
-        </w:rPr>
-        <w:t>{</w:t>
-      </w:r>
-      <w:r>
-        <w:rPr>
-          <w:rFonts w:ascii="Times New Roman" w:eastAsia="Times New Roman" w:hAnsi="Times New Roman" w:cs="Times New Roman"/>
-          <w:u w:val="single"/>
-        </w:rPr>
-        <w:t>{</w:t>
-      </w:r>
-      <w:r>
-        <w:rPr>
-          <w:rFonts w:ascii="Times New Roman" w:eastAsia="Times New Roman" w:hAnsi="Times New Roman" w:cs="Times New Roman"/>
-          <w:u w:val="single"/>
-        </w:rPr>
-        <w:t xml:space="preserve"> </w:t>
-      </w:r>
-      <w:proofErr w:type="spellStart"/>
-      <w:r>
-        <w:rPr>
-          <w:rFonts w:ascii="Times New Roman" w:eastAsia="Times New Roman" w:hAnsi="Times New Roman" w:cs="Times New Roman"/>
-          <w:u w:val="single"/>
-        </w:rPr>
-        <w:t>other_parties</w:t>
-      </w:r>
-      <w:proofErr w:type="spellEnd"/>
-      <w:r>
-        <w:rPr>
-          <w:rFonts w:ascii="Times New Roman" w:eastAsia="Times New Roman" w:hAnsi="Times New Roman" w:cs="Times New Roman"/>
-          <w:u w:val="single"/>
-        </w:rPr>
-        <w:t xml:space="preserve"> </w:t>
-      </w:r>
-      <w:r>
-        <w:rPr>
-          <w:rFonts w:ascii="Times New Roman" w:eastAsia="Times New Roman" w:hAnsi="Times New Roman" w:cs="Times New Roman"/>
-          <w:u w:val="single"/>
-        </w:rPr>
-        <w:t>}}</w:t>
-      </w:r>
-      <w:r>
-        <w:rPr>
-          <w:rFonts w:ascii="Times New Roman" w:hAnsi="Times New Roman" w:cs="Times New Roman"/>
-        </w:rPr>
-        <w:t xml:space="preserve">{% if </w:t>
-      </w:r>
-      <w:proofErr w:type="spellStart"/>
-      <w:r>
-        <w:rPr>
-          <w:rFonts w:ascii="Times New Roman" w:hAnsi="Times New Roman" w:cs="Times New Roman"/>
-        </w:rPr>
-        <w:t>delivery_mode</w:t>
-      </w:r>
-      <w:proofErr w:type="spellEnd"/>
-      <w:r>
-        <w:rPr>
           <w:rFonts w:ascii="Times New Roman" w:hAnsi="Times New Roman" w:cs="Times New Roman"/>
         </w:rPr>
         <w:t xml:space="preserve"> == ‘</w:t>
@@ -2175,7 +2164,7 @@
         <w:rPr>
           <w:rFonts w:ascii="Times New Roman" w:hAnsi="Times New Roman" w:cs="Times New Roman"/>
         </w:rPr>
-        <w:t>hand’</w:t>
+        <w:t>mail’</w:t>
       </w:r>
       <w:r>
         <w:rPr>
@@ -2187,103 +2176,13 @@
         <w:rPr>
           <w:rFonts w:ascii="Times New Roman" w:hAnsi="Times New Roman" w:cs="Times New Roman"/>
         </w:rPr>
-        <w:t>in-hand.</w:t>
-      </w:r>
-      <w:r>
-        <w:rPr>
-          <w:rFonts w:ascii="Times New Roman" w:hAnsi="Times New Roman" w:cs="Times New Roman"/>
-        </w:rPr>
-        <w:t xml:space="preserve"> {% endif</w:t>
-      </w:r>
-      <w:r>
-        <w:rPr>
-          <w:rFonts w:ascii="Times New Roman" w:hAnsi="Times New Roman" w:cs="Times New Roman"/>
-        </w:rPr>
-        <w:t xml:space="preserve"> </w:t>
-      </w:r>
-      <w:proofErr w:type="gramStart"/>
-      <w:r>
-        <w:rPr>
-          <w:rFonts w:ascii="Times New Roman" w:hAnsi="Times New Roman" w:cs="Times New Roman"/>
-        </w:rPr>
-        <w:t>%}{</w:t>
-      </w:r>
-      <w:proofErr w:type="gramEnd"/>
-      <w:r>
-        <w:rPr>
-          <w:rFonts w:ascii="Times New Roman" w:hAnsi="Times New Roman" w:cs="Times New Roman"/>
-        </w:rPr>
-        <w:t xml:space="preserve">% if </w:t>
-      </w:r>
-      <w:proofErr w:type="spellStart"/>
-      <w:r>
-        <w:rPr>
-          <w:rFonts w:ascii="Times New Roman" w:hAnsi="Times New Roman" w:cs="Times New Roman"/>
-        </w:rPr>
-        <w:t>delivery_mode</w:t>
-      </w:r>
-      <w:proofErr w:type="spellEnd"/>
-      <w:r>
-        <w:rPr>
-          <w:rFonts w:ascii="Times New Roman" w:hAnsi="Times New Roman" w:cs="Times New Roman"/>
-        </w:rPr>
-        <w:t xml:space="preserve"> == ‘</w:t>
-      </w:r>
-      <w:r>
-        <w:rPr>
-          <w:rFonts w:ascii="Times New Roman" w:hAnsi="Times New Roman" w:cs="Times New Roman"/>
-        </w:rPr>
-        <w:t>mail’</w:t>
-      </w:r>
-      <w:r>
-        <w:rPr>
-          <w:rFonts w:ascii="Times New Roman" w:hAnsi="Times New Roman" w:cs="Times New Roman"/>
-        </w:rPr>
-        <w:t xml:space="preserve"> %} </w:t>
-      </w:r>
-      <w:r>
-        <w:rPr>
-          <w:rFonts w:ascii="Times New Roman" w:hAnsi="Times New Roman" w:cs="Times New Roman"/>
-        </w:rPr>
         <w:t xml:space="preserve">by mail at </w:t>
       </w:r>
       <w:r>
         <w:rPr>
           <w:rFonts w:ascii="Times New Roman" w:eastAsia="Times New Roman" w:hAnsi="Times New Roman" w:cs="Times New Roman"/>
         </w:rPr>
-        <w:t xml:space="preserve">{{ </w:t>
-      </w:r>
-      <w:proofErr w:type="spellStart"/>
-      <w:r>
-        <w:rPr>
-          <w:rFonts w:ascii="Times New Roman" w:eastAsia="Times New Roman" w:hAnsi="Times New Roman" w:cs="Times New Roman"/>
-          <w:u w:val="single"/>
-        </w:rPr>
-        <w:t>other_parties</w:t>
-      </w:r>
-      <w:proofErr w:type="spellEnd"/>
-      <w:r>
-        <w:rPr>
-          <w:rFonts w:ascii="Times New Roman" w:eastAsia="Times New Roman" w:hAnsi="Times New Roman" w:cs="Times New Roman"/>
-          <w:u w:val="single"/>
-        </w:rPr>
-        <w:t>[0].</w:t>
-      </w:r>
-      <w:proofErr w:type="spellStart"/>
-      <w:r>
-        <w:rPr>
-          <w:rFonts w:ascii="Times New Roman" w:eastAsia="Times New Roman" w:hAnsi="Times New Roman" w:cs="Times New Roman"/>
-          <w:u w:val="single"/>
-        </w:rPr>
-        <w:t>address.on_one_line</w:t>
-      </w:r>
-      <w:proofErr w:type="spellEnd"/>
-      <w:r>
-        <w:rPr>
-          <w:rFonts w:ascii="Times New Roman" w:eastAsia="Times New Roman" w:hAnsi="Times New Roman" w:cs="Times New Roman"/>
-          <w:u w:val="single"/>
-        </w:rPr>
-        <w:t>() }}</w:t>
+        <w:t>______________________________</w:t>
       </w:r>
       <w:r>
         <w:rPr>
@@ -2333,91 +2232,64 @@
     <w:p>
       <w:pPr>
         <w:rPr>
-          <w:rFonts w:ascii="Times New Roman" w:hAnsi="Times New Roman" w:cs="Times New Roman"/>
-        </w:rPr>
-      </w:pPr>
+          <w:rFonts w:ascii="Times New Roman" w:eastAsia="Times New Roman" w:hAnsi="Times New Roman" w:cs="Times New Roman"/>
+        </w:rPr>
+      </w:pPr>
+    </w:p>
+    <w:p>
+      <w:pPr>
+        <w:rPr>
+          <w:rFonts w:ascii="Times New Roman" w:hAnsi="Times New Roman" w:cs="Times New Roman"/>
+        </w:rPr>
+      </w:pPr>
+      <w:r>
+        <w:rPr>
+          <w:rFonts w:ascii="Times New Roman" w:eastAsia="Times New Roman" w:hAnsi="Times New Roman" w:cs="Times New Roman"/>
+        </w:rPr>
+        <w:t>_______________</w:t>
+      </w:r>
+      <w:r>
+        <w:rPr>
+          <w:rFonts w:ascii="Times New Roman" w:eastAsia="Times New Roman" w:hAnsi="Times New Roman" w:cs="Times New Roman"/>
+        </w:rPr>
+        <w:tab/>
+      </w:r>
+      <w:r>
+        <w:rPr>
+          <w:rFonts w:ascii="Times New Roman" w:eastAsia="Times New Roman" w:hAnsi="Times New Roman" w:cs="Times New Roman"/>
+        </w:rPr>
+        <w:tab/>
+      </w:r>
+      <w:r>
+        <w:rPr>
+          <w:rFonts w:ascii="Times New Roman" w:eastAsia="Times New Roman" w:hAnsi="Times New Roman" w:cs="Times New Roman"/>
+        </w:rPr>
+        <w:tab/>
+      </w:r>
+      <w:r>
+        <w:rPr>
+          <w:rFonts w:ascii="Times New Roman" w:eastAsia="Times New Roman" w:hAnsi="Times New Roman" w:cs="Times New Roman"/>
+        </w:rPr>
+        <w:tab/>
+      </w:r>
+      <w:r>
+        <w:rPr>
+          <w:rFonts w:ascii="Times New Roman" w:eastAsia="Times New Roman" w:hAnsi="Times New Roman" w:cs="Times New Roman"/>
+        </w:rPr>
+        <w:tab/>
+      </w:r>
+      <w:r>
+        <w:rPr>
+          <w:rFonts w:ascii="Times New Roman" w:eastAsia="Times New Roman" w:hAnsi="Times New Roman" w:cs="Times New Roman"/>
+        </w:rPr>
+        <w:t>_________________________</w:t>
+      </w:r>
       <w:r>
         <w:rPr>
           <w:rFonts w:ascii="Times New Roman" w:eastAsia="Times New Roman" w:hAnsi="Times New Roman" w:cs="Times New Roman"/>
           <w:u w:val="single"/>
         </w:rPr>
-        <w:t>{{</w:t>
-      </w:r>
-      <w:proofErr w:type="spellStart"/>
-      <w:r>
-        <w:rPr>
-          <w:rFonts w:ascii="Times New Roman" w:eastAsia="Times New Roman" w:hAnsi="Times New Roman" w:cs="Times New Roman"/>
-          <w:u w:val="single"/>
-        </w:rPr>
-        <w:t>signature_date</w:t>
-      </w:r>
-      <w:proofErr w:type="spellEnd"/>
-      <w:r>
-        <w:rPr>
-          <w:rFonts w:ascii="Times New Roman" w:eastAsia="Times New Roman" w:hAnsi="Times New Roman" w:cs="Times New Roman"/>
-          <w:u w:val="single"/>
-        </w:rPr>
         <w:t xml:space="preserve"> </w:t>
-      </w:r>
-      <w:r>
-        <w:rPr>
-          <w:rFonts w:ascii="Times New Roman" w:eastAsia="Times New Roman" w:hAnsi="Times New Roman" w:cs="Times New Roman"/>
-          <w:u w:val="single"/>
-        </w:rPr>
-        <w:t>}}</w:t>
-      </w:r>
-      <w:r>
-        <w:rPr>
-          <w:rFonts w:ascii="Times New Roman" w:eastAsia="Times New Roman" w:hAnsi="Times New Roman" w:cs="Times New Roman"/>
-        </w:rPr>
-        <w:tab/>
-      </w:r>
-      <w:r>
-        <w:rPr>
-          <w:rFonts w:ascii="Times New Roman" w:eastAsia="Times New Roman" w:hAnsi="Times New Roman" w:cs="Times New Roman"/>
-        </w:rPr>
-        <w:tab/>
-      </w:r>
-      <w:r>
-        <w:rPr>
-          <w:rFonts w:ascii="Times New Roman" w:eastAsia="Times New Roman" w:hAnsi="Times New Roman" w:cs="Times New Roman"/>
-        </w:rPr>
-        <w:tab/>
-      </w:r>
-      <w:r>
-        <w:rPr>
-          <w:rFonts w:ascii="Times New Roman" w:eastAsia="Times New Roman" w:hAnsi="Times New Roman" w:cs="Times New Roman"/>
-        </w:rPr>
-        <w:tab/>
-      </w:r>
-      <w:r>
-        <w:rPr>
-          <w:rFonts w:ascii="Times New Roman" w:eastAsia="Times New Roman" w:hAnsi="Times New Roman" w:cs="Times New Roman"/>
-        </w:rPr>
-        <w:tab/>
-      </w:r>
-      <w:r>
-        <w:rPr>
-          <w:rFonts w:ascii="Times New Roman" w:eastAsia="Times New Roman" w:hAnsi="Times New Roman" w:cs="Times New Roman"/>
-          <w:u w:val="single"/>
-        </w:rPr>
-        <w:t xml:space="preserve">{{ </w:t>
-      </w:r>
-      <w:proofErr w:type="spellStart"/>
-      <w:r>
-        <w:rPr>
-          <w:rFonts w:ascii="Times New Roman" w:eastAsia="Times New Roman" w:hAnsi="Times New Roman" w:cs="Times New Roman"/>
-          <w:u w:val="single"/>
-        </w:rPr>
-        <w:t>showifdef</w:t>
-      </w:r>
-      <w:proofErr w:type="spellEnd"/>
-      <w:r>
-        <w:rPr>
-          <w:rFonts w:ascii="Times New Roman" w:eastAsia="Times New Roman" w:hAnsi="Times New Roman" w:cs="Times New Roman"/>
-          <w:u w:val="single"/>
-        </w:rPr>
-        <w:t>('users[0].signature') }}</w:t>
       </w:r>
     </w:p>
     <w:p>
@@ -5481,28 +5353,28 @@
 </file>
 
 <file path=customXml/item1.xml><?xml version="1.0" encoding="utf-8"?>
+<b:Sources xmlns:b="http://schemas.openxmlformats.org/officeDocument/2006/bibliography" xmlns="http://schemas.openxmlformats.org/officeDocument/2006/bibliography" SelectedStyle="/APASixthEditionOfficeOnline.xsl" StyleName="APA" Version="6"/>
+</file>
+
+<file path=customXml/item2.xml><?xml version="1.0" encoding="utf-8"?>
 <go:gDocsCustomXmlDataStorage xmlns:go="http://customooxmlschemas.google.com/" xmlns:r="http://schemas.openxmlformats.org/officeDocument/2006/relationships">
   <go:docsCustomData xmlns:go="http://customooxmlschemas.google.com/" roundtripDataSignature="AMtx7mhrsIsTuFihfbRp6p/5S3kmFDX6vw==">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</go:docsCustomData>
 </go:gDocsCustomXmlDataStorage>
 </file>
 
-<file path=customXml/item2.xml><?xml version="1.0" encoding="utf-8"?>
-<b:Sources xmlns:b="http://schemas.openxmlformats.org/officeDocument/2006/bibliography" xmlns="http://schemas.openxmlformats.org/officeDocument/2006/bibliography" SelectedStyle="/APASixthEditionOfficeOnline.xsl" StyleName="APA" Version="6"/>
+<file path=customXml/itemProps1.xml><?xml version="1.0" encoding="utf-8"?>
+<ds:datastoreItem xmlns:ds="http://schemas.openxmlformats.org/officeDocument/2006/customXml" ds:itemID="{FBC83230-6CCA-8A48-97BF-6C30599C48D6}">
+  <ds:schemaRefs>
+    <ds:schemaRef ds:uri="http://schemas.openxmlformats.org/officeDocument/2006/bibliography"/>
+  </ds:schemaRefs>
+</ds:datastoreItem>
 </file>
 
-<file path=customXml/itemProps1.xml><?xml version="1.0" encoding="utf-8"?>
+<file path=customXml/itemProps2.xml><?xml version="1.0" encoding="utf-8"?>
 <ds:datastoreItem xmlns:ds="http://schemas.openxmlformats.org/officeDocument/2006/customXml" ds:itemID="{11111111-1234-1234-1234-123412341234}">
   <ds:schemaRefs>
     <ds:schemaRef ds:uri="http://customooxmlschemas.google.com/"/>
     <ds:schemaRef ds:uri="http://schemas.openxmlformats.org/officeDocument/2006/relationships"/>
   </ds:schemaRefs>
 </ds:datastoreItem>
-</file>
-
-<file path=customXml/itemProps2.xml><?xml version="1.0" encoding="utf-8"?>
-<ds:datastoreItem xmlns:ds="http://schemas.openxmlformats.org/officeDocument/2006/customXml" ds:itemID="{FBC83230-6CCA-8A48-97BF-6C30599C48D6}">
-  <ds:schemaRefs>
-    <ds:schemaRef ds:uri="http://schemas.openxmlformats.org/officeDocument/2006/bibliography"/>
-  </ds:schemaRefs>
-</ds:datastoreItem>
 </file>
</xml_diff>

<commit_message>
should be ready to publish
</commit_message>
<xml_diff>
--- a/docassemble/MtntoImpound/data/templates/Mtn_to_Impound_final.docx
+++ b/docassemble/MtntoImpound/data/templates/Mtn_to_Impound_final.docx
@@ -81,19 +81,13 @@
         </w:rPr>
         <w:t xml:space="preserve"> </w:t>
       </w:r>
-      <w:r>
-        <w:rPr>
-          <w:rFonts w:ascii="Times New Roman" w:eastAsia="Times New Roman" w:hAnsi="Times New Roman" w:cs="Times New Roman"/>
-          <w:b/>
-        </w:rPr>
-        <w:t>court</w:t>
-      </w:r>
-      <w:r>
-        <w:rPr>
-          <w:rFonts w:ascii="Times New Roman" w:eastAsia="Times New Roman" w:hAnsi="Times New Roman" w:cs="Times New Roman"/>
-          <w:b/>
-        </w:rPr>
-        <w:t>s</w:t>
+      <w:proofErr w:type="spellStart"/>
+      <w:r>
+        <w:rPr>
+          <w:rFonts w:ascii="Times New Roman" w:eastAsia="Times New Roman" w:hAnsi="Times New Roman" w:cs="Times New Roman"/>
+          <w:b/>
+        </w:rPr>
+        <w:t>trial</w:t>
       </w:r>
       <w:proofErr w:type="gramEnd"/>
       <w:r>
@@ -101,9 +95,15 @@
           <w:rFonts w:ascii="Times New Roman" w:eastAsia="Times New Roman" w:hAnsi="Times New Roman" w:cs="Times New Roman"/>
           <w:b/>
         </w:rPr>
-        <w:t>[0].</w:t>
-      </w:r>
-      <w:proofErr w:type="spellStart"/>
+        <w:t>_court</w:t>
+      </w:r>
+      <w:r>
+        <w:rPr>
+          <w:rFonts w:ascii="Times New Roman" w:eastAsia="Times New Roman" w:hAnsi="Times New Roman" w:cs="Times New Roman"/>
+          <w:b/>
+        </w:rPr>
+        <w:t>.</w:t>
+      </w:r>
       <w:r>
         <w:rPr>
           <w:rFonts w:ascii="Times New Roman" w:eastAsia="Times New Roman" w:hAnsi="Times New Roman" w:cs="Times New Roman"/>
@@ -206,13 +206,6 @@
           <w:b/>
         </w:rPr>
         <w:t>_number</w:t>
-      </w:r>
-      <w:r>
-        <w:rPr>
-          <w:rFonts w:ascii="Times New Roman" w:eastAsia="Times New Roman" w:hAnsi="Times New Roman" w:cs="Times New Roman"/>
-          <w:b/>
-        </w:rPr>
-        <w:t>s</w:t>
       </w:r>
       <w:proofErr w:type="spellEnd"/>
       <w:r>
@@ -409,117 +402,23 @@
               </w:rPr>
               <w:t xml:space="preserve"> </w:t>
             </w:r>
+            <w:proofErr w:type="gramStart"/>
             <w:r>
               <w:rPr>
                 <w:rFonts w:ascii="Times New Roman" w:hAnsi="Times New Roman" w:cs="Times New Roman"/>
                 <w:b/>
                 <w:bCs/>
               </w:rPr>
-              <w:t xml:space="preserve">{% if </w:t>
-            </w:r>
-            <w:proofErr w:type="spellStart"/>
+              <w:t>{{ plaintiffs</w:t>
+            </w:r>
+            <w:proofErr w:type="gramEnd"/>
             <w:r>
               <w:rPr>
                 <w:rFonts w:ascii="Times New Roman" w:hAnsi="Times New Roman" w:cs="Times New Roman"/>
                 <w:b/>
                 <w:bCs/>
               </w:rPr>
-              <w:t>user_role</w:t>
-            </w:r>
-            <w:proofErr w:type="spellEnd"/>
-            <w:r>
-              <w:rPr>
-                <w:rFonts w:ascii="Times New Roman" w:hAnsi="Times New Roman" w:cs="Times New Roman"/>
-                <w:b/>
-                <w:bCs/>
-              </w:rPr>
-              <w:t xml:space="preserve"> == ‘</w:t>
-            </w:r>
-            <w:r>
-              <w:rPr>
-                <w:rFonts w:ascii="Times New Roman" w:hAnsi="Times New Roman" w:cs="Times New Roman"/>
-                <w:b/>
-                <w:bCs/>
-              </w:rPr>
-              <w:t>p</w:t>
-            </w:r>
-            <w:r>
-              <w:rPr>
-                <w:rFonts w:ascii="Times New Roman" w:hAnsi="Times New Roman" w:cs="Times New Roman"/>
-                <w:b/>
-                <w:bCs/>
-              </w:rPr>
-              <w:t xml:space="preserve">laintiff’ </w:t>
-            </w:r>
-            <w:proofErr w:type="gramStart"/>
-            <w:r>
-              <w:rPr>
-                <w:rFonts w:ascii="Times New Roman" w:hAnsi="Times New Roman" w:cs="Times New Roman"/>
-                <w:b/>
-                <w:bCs/>
-              </w:rPr>
-              <w:t>%}{</w:t>
-            </w:r>
-            <w:proofErr w:type="gramEnd"/>
-            <w:r>
-              <w:rPr>
-                <w:rFonts w:ascii="Times New Roman" w:hAnsi="Times New Roman" w:cs="Times New Roman"/>
-                <w:b/>
-                <w:bCs/>
-              </w:rPr>
-              <w:t xml:space="preserve">{ users }}{% endif %}{% if </w:t>
-            </w:r>
-            <w:proofErr w:type="spellStart"/>
-            <w:r>
-              <w:rPr>
-                <w:rFonts w:ascii="Times New Roman" w:hAnsi="Times New Roman" w:cs="Times New Roman"/>
-                <w:b/>
-                <w:bCs/>
-              </w:rPr>
-              <w:t>user_role</w:t>
-            </w:r>
-            <w:proofErr w:type="spellEnd"/>
-            <w:r>
-              <w:rPr>
-                <w:rFonts w:ascii="Times New Roman" w:hAnsi="Times New Roman" w:cs="Times New Roman"/>
-                <w:b/>
-                <w:bCs/>
-              </w:rPr>
-              <w:t xml:space="preserve"> == ‘</w:t>
-            </w:r>
-            <w:r>
-              <w:rPr>
-                <w:rFonts w:ascii="Times New Roman" w:hAnsi="Times New Roman" w:cs="Times New Roman"/>
-                <w:b/>
-                <w:bCs/>
-              </w:rPr>
-              <w:t>d</w:t>
-            </w:r>
-            <w:r>
-              <w:rPr>
-                <w:rFonts w:ascii="Times New Roman" w:hAnsi="Times New Roman" w:cs="Times New Roman"/>
-                <w:b/>
-                <w:bCs/>
-              </w:rPr>
-              <w:t xml:space="preserve">efendant’ %} {{ </w:t>
-            </w:r>
-            <w:proofErr w:type="spellStart"/>
-            <w:r>
-              <w:rPr>
-                <w:rFonts w:ascii="Times New Roman" w:hAnsi="Times New Roman" w:cs="Times New Roman"/>
-                <w:b/>
-                <w:bCs/>
-              </w:rPr>
-              <w:t>other_parties</w:t>
-            </w:r>
-            <w:proofErr w:type="spellEnd"/>
-            <w:r>
-              <w:rPr>
-                <w:rFonts w:ascii="Times New Roman" w:hAnsi="Times New Roman" w:cs="Times New Roman"/>
-                <w:b/>
-                <w:bCs/>
-              </w:rPr>
-              <w:t xml:space="preserve"> }}{% endif %},</w:t>
+              <w:t xml:space="preserve"> }}</w:t>
             </w:r>
           </w:p>
         </w:tc>
@@ -797,117 +696,23 @@
                 <w:bCs/>
               </w:rPr>
             </w:pPr>
+            <w:proofErr w:type="gramStart"/>
             <w:r>
               <w:rPr>
                 <w:rFonts w:ascii="Times New Roman" w:hAnsi="Times New Roman" w:cs="Times New Roman"/>
                 <w:b/>
                 <w:bCs/>
               </w:rPr>
-              <w:t xml:space="preserve">{% if </w:t>
-            </w:r>
-            <w:proofErr w:type="spellStart"/>
+              <w:t>{{ defendants</w:t>
+            </w:r>
+            <w:proofErr w:type="gramEnd"/>
             <w:r>
               <w:rPr>
                 <w:rFonts w:ascii="Times New Roman" w:hAnsi="Times New Roman" w:cs="Times New Roman"/>
                 <w:b/>
                 <w:bCs/>
               </w:rPr>
-              <w:t>user_role</w:t>
-            </w:r>
-            <w:proofErr w:type="spellEnd"/>
-            <w:r>
-              <w:rPr>
-                <w:rFonts w:ascii="Times New Roman" w:hAnsi="Times New Roman" w:cs="Times New Roman"/>
-                <w:b/>
-                <w:bCs/>
-              </w:rPr>
-              <w:t xml:space="preserve"> == ‘</w:t>
-            </w:r>
-            <w:r>
-              <w:rPr>
-                <w:rFonts w:ascii="Times New Roman" w:hAnsi="Times New Roman" w:cs="Times New Roman"/>
-                <w:b/>
-                <w:bCs/>
-              </w:rPr>
-              <w:t>d</w:t>
-            </w:r>
-            <w:r>
-              <w:rPr>
-                <w:rFonts w:ascii="Times New Roman" w:hAnsi="Times New Roman" w:cs="Times New Roman"/>
-                <w:b/>
-                <w:bCs/>
-              </w:rPr>
-              <w:t xml:space="preserve">efendant’ </w:t>
-            </w:r>
-            <w:proofErr w:type="gramStart"/>
-            <w:r>
-              <w:rPr>
-                <w:rFonts w:ascii="Times New Roman" w:hAnsi="Times New Roman" w:cs="Times New Roman"/>
-                <w:b/>
-                <w:bCs/>
-              </w:rPr>
-              <w:t>%}{</w:t>
-            </w:r>
-            <w:proofErr w:type="gramEnd"/>
-            <w:r>
-              <w:rPr>
-                <w:rFonts w:ascii="Times New Roman" w:hAnsi="Times New Roman" w:cs="Times New Roman"/>
-                <w:b/>
-                <w:bCs/>
-              </w:rPr>
-              <w:t xml:space="preserve">{ users }}{% endif %}{% if </w:t>
-            </w:r>
-            <w:proofErr w:type="spellStart"/>
-            <w:r>
-              <w:rPr>
-                <w:rFonts w:ascii="Times New Roman" w:hAnsi="Times New Roman" w:cs="Times New Roman"/>
-                <w:b/>
-                <w:bCs/>
-              </w:rPr>
-              <w:t>user_role</w:t>
-            </w:r>
-            <w:proofErr w:type="spellEnd"/>
-            <w:r>
-              <w:rPr>
-                <w:rFonts w:ascii="Times New Roman" w:hAnsi="Times New Roman" w:cs="Times New Roman"/>
-                <w:b/>
-                <w:bCs/>
-              </w:rPr>
-              <w:t xml:space="preserve"> == ‘</w:t>
-            </w:r>
-            <w:r>
-              <w:rPr>
-                <w:rFonts w:ascii="Times New Roman" w:hAnsi="Times New Roman" w:cs="Times New Roman"/>
-                <w:b/>
-                <w:bCs/>
-              </w:rPr>
-              <w:t>p</w:t>
-            </w:r>
-            <w:r>
-              <w:rPr>
-                <w:rFonts w:ascii="Times New Roman" w:hAnsi="Times New Roman" w:cs="Times New Roman"/>
-                <w:b/>
-                <w:bCs/>
-              </w:rPr>
-              <w:t xml:space="preserve">laintiff’ %} {{ </w:t>
-            </w:r>
-            <w:proofErr w:type="spellStart"/>
-            <w:r>
-              <w:rPr>
-                <w:rFonts w:ascii="Times New Roman" w:hAnsi="Times New Roman" w:cs="Times New Roman"/>
-                <w:b/>
-                <w:bCs/>
-              </w:rPr>
-              <w:t>other_parties</w:t>
-            </w:r>
-            <w:proofErr w:type="spellEnd"/>
-            <w:r>
-              <w:rPr>
-                <w:rFonts w:ascii="Times New Roman" w:hAnsi="Times New Roman" w:cs="Times New Roman"/>
-                <w:b/>
-                <w:bCs/>
-              </w:rPr>
-              <w:t xml:space="preserve"> }}{% endif %},</w:t>
+              <w:t xml:space="preserve"> }}</w:t>
             </w:r>
           </w:p>
         </w:tc>
@@ -1064,6 +869,7 @@
         </w:rPr>
         <w:t xml:space="preserve">Now </w:t>
       </w:r>
+      <w:proofErr w:type="gramStart"/>
       <w:r>
         <w:rPr>
           <w:rFonts w:ascii="Times New Roman" w:hAnsi="Times New Roman" w:cs="Times New Roman"/>
@@ -1075,7 +881,14 @@
         <w:rPr>
           <w:rFonts w:ascii="Times New Roman" w:hAnsi="Times New Roman" w:cs="Times New Roman"/>
         </w:rPr>
-        <w:t>users.does_verb</w:t>
+        <w:t>users</w:t>
+      </w:r>
+      <w:proofErr w:type="gramEnd"/>
+      <w:r>
+        <w:rPr>
+          <w:rFonts w:ascii="Times New Roman" w:hAnsi="Times New Roman" w:cs="Times New Roman"/>
+        </w:rPr>
+        <w:t>.does_verb</w:t>
       </w:r>
       <w:proofErr w:type="spellEnd"/>
       <w:r>
@@ -1100,7 +913,7 @@
         <w:rPr>
           <w:rFonts w:ascii="Times New Roman" w:hAnsi="Times New Roman" w:cs="Times New Roman"/>
         </w:rPr>
-        <w:t xml:space="preserve">, </w:t>
+        <w:t xml:space="preserve"> </w:t>
       </w:r>
       <w:r>
         <w:rPr>
@@ -1136,219 +949,25 @@
         <w:rPr>
           <w:rFonts w:ascii="Times New Roman" w:hAnsi="Times New Roman" w:cs="Times New Roman"/>
         </w:rPr>
-        <w:t xml:space="preserve">, the </w:t>
-      </w:r>
-      <w:r>
-        <w:rPr>
-          <w:rFonts w:ascii="Times New Roman" w:hAnsi="Times New Roman" w:cs="Times New Roman"/>
-        </w:rPr>
-        <w:t xml:space="preserve">{% if </w:t>
-      </w:r>
-      <w:proofErr w:type="spellStart"/>
-      <w:r>
-        <w:rPr>
-          <w:rFonts w:ascii="Times New Roman" w:hAnsi="Times New Roman" w:cs="Times New Roman"/>
-        </w:rPr>
-        <w:t>user_</w:t>
-      </w:r>
-      <w:r>
-        <w:rPr>
-          <w:rFonts w:ascii="Times New Roman" w:hAnsi="Times New Roman" w:cs="Times New Roman"/>
-        </w:rPr>
-        <w:t>role</w:t>
-      </w:r>
-      <w:proofErr w:type="spellEnd"/>
-      <w:r>
-        <w:rPr>
-          <w:rFonts w:ascii="Times New Roman" w:hAnsi="Times New Roman" w:cs="Times New Roman"/>
-        </w:rPr>
-        <w:t xml:space="preserve"> == ‘</w:t>
-      </w:r>
-      <w:r>
-        <w:rPr>
-          <w:rFonts w:ascii="Times New Roman" w:hAnsi="Times New Roman" w:cs="Times New Roman"/>
-        </w:rPr>
-        <w:t>p</w:t>
-      </w:r>
-      <w:r>
-        <w:rPr>
-          <w:rFonts w:ascii="Times New Roman" w:hAnsi="Times New Roman" w:cs="Times New Roman"/>
-        </w:rPr>
-        <w:t>laintiff</w:t>
-      </w:r>
-      <w:r>
-        <w:rPr>
-          <w:rFonts w:ascii="Times New Roman" w:hAnsi="Times New Roman" w:cs="Times New Roman"/>
-        </w:rPr>
-        <w:t>’</w:t>
-      </w:r>
-      <w:r>
-        <w:rPr>
-          <w:rFonts w:ascii="Times New Roman" w:hAnsi="Times New Roman" w:cs="Times New Roman"/>
-        </w:rPr>
-        <w:t xml:space="preserve"> %}</w:t>
-      </w:r>
-      <w:r>
-        <w:rPr>
-          <w:rFonts w:ascii="Times New Roman" w:hAnsi="Times New Roman" w:cs="Times New Roman"/>
-        </w:rPr>
-        <w:t xml:space="preserve">{{ </w:t>
-      </w:r>
-      <w:proofErr w:type="spellStart"/>
-      <w:r>
-        <w:rPr>
-          <w:rFonts w:ascii="Times New Roman" w:hAnsi="Times New Roman" w:cs="Times New Roman"/>
-        </w:rPr>
-        <w:t>users.as_noun</w:t>
-      </w:r>
-      <w:proofErr w:type="spellEnd"/>
-      <w:r>
-        <w:rPr>
-          <w:rFonts w:ascii="Times New Roman" w:hAnsi="Times New Roman" w:cs="Times New Roman"/>
-        </w:rPr>
-        <w:t>(‘</w:t>
-      </w:r>
-      <w:r>
-        <w:rPr>
-          <w:rFonts w:ascii="Times New Roman" w:hAnsi="Times New Roman" w:cs="Times New Roman"/>
-        </w:rPr>
-        <w:t>Plaintiff</w:t>
-      </w:r>
-      <w:r>
-        <w:rPr>
-          <w:rFonts w:ascii="Times New Roman" w:hAnsi="Times New Roman" w:cs="Times New Roman"/>
-        </w:rPr>
-        <w:t>’) }}</w:t>
-      </w:r>
-      <w:r>
-        <w:rPr>
-          <w:rFonts w:ascii="Times New Roman" w:hAnsi="Times New Roman" w:cs="Times New Roman"/>
-        </w:rPr>
-        <w:t>{</w:t>
-      </w:r>
-      <w:r>
-        <w:rPr>
-          <w:rFonts w:ascii="Times New Roman" w:hAnsi="Times New Roman" w:cs="Times New Roman"/>
-        </w:rPr>
-        <w:t>% endif</w:t>
-      </w:r>
-      <w:r>
-        <w:rPr>
-          <w:rFonts w:ascii="Times New Roman" w:hAnsi="Times New Roman" w:cs="Times New Roman"/>
-        </w:rPr>
-        <w:t xml:space="preserve"> </w:t>
-      </w:r>
-      <w:r>
-        <w:rPr>
-          <w:rFonts w:ascii="Times New Roman" w:hAnsi="Times New Roman" w:cs="Times New Roman"/>
-        </w:rPr>
-        <w:t xml:space="preserve">%}{% if </w:t>
-      </w:r>
-      <w:proofErr w:type="spellStart"/>
-      <w:r>
-        <w:rPr>
-          <w:rFonts w:ascii="Times New Roman" w:hAnsi="Times New Roman" w:cs="Times New Roman"/>
-        </w:rPr>
-        <w:t>user_role</w:t>
-      </w:r>
-      <w:proofErr w:type="spellEnd"/>
-      <w:r>
-        <w:rPr>
-          <w:rFonts w:ascii="Times New Roman" w:hAnsi="Times New Roman" w:cs="Times New Roman"/>
-        </w:rPr>
-        <w:t xml:space="preserve"> == ‘</w:t>
-      </w:r>
-      <w:r>
-        <w:rPr>
-          <w:rFonts w:ascii="Times New Roman" w:hAnsi="Times New Roman" w:cs="Times New Roman"/>
-        </w:rPr>
-        <w:t>d</w:t>
-      </w:r>
-      <w:r>
-        <w:rPr>
-          <w:rFonts w:ascii="Times New Roman" w:hAnsi="Times New Roman" w:cs="Times New Roman"/>
-        </w:rPr>
-        <w:t>efendant’ %}</w:t>
-      </w:r>
-      <w:r>
-        <w:rPr>
-          <w:rFonts w:ascii="Times New Roman" w:hAnsi="Times New Roman" w:cs="Times New Roman"/>
-        </w:rPr>
-        <w:t xml:space="preserve">{{ </w:t>
-      </w:r>
-      <w:proofErr w:type="spellStart"/>
-      <w:r>
-        <w:rPr>
-          <w:rFonts w:ascii="Times New Roman" w:hAnsi="Times New Roman" w:cs="Times New Roman"/>
-        </w:rPr>
-        <w:t>users.as_noun</w:t>
-      </w:r>
-      <w:proofErr w:type="spellEnd"/>
-      <w:r>
-        <w:rPr>
-          <w:rFonts w:ascii="Times New Roman" w:hAnsi="Times New Roman" w:cs="Times New Roman"/>
-        </w:rPr>
-        <w:t>(‘Defendant</w:t>
-      </w:r>
-      <w:r>
-        <w:rPr>
-          <w:rFonts w:ascii="Times New Roman" w:hAnsi="Times New Roman" w:cs="Times New Roman"/>
-        </w:rPr>
-        <w:t>’</w:t>
-      </w:r>
-      <w:r>
-        <w:rPr>
-          <w:rFonts w:ascii="Times New Roman" w:hAnsi="Times New Roman" w:cs="Times New Roman"/>
-        </w:rPr>
-        <w:t>) }}</w:t>
-      </w:r>
-      <w:r>
-        <w:rPr>
-          <w:rFonts w:ascii="Times New Roman" w:hAnsi="Times New Roman" w:cs="Times New Roman"/>
-        </w:rPr>
-        <w:t>{%</w:t>
-      </w:r>
-      <w:r>
-        <w:rPr>
-          <w:rFonts w:ascii="Times New Roman" w:hAnsi="Times New Roman" w:cs="Times New Roman"/>
-        </w:rPr>
-        <w:t xml:space="preserve"> </w:t>
-      </w:r>
-      <w:r>
-        <w:rPr>
-          <w:rFonts w:ascii="Times New Roman" w:hAnsi="Times New Roman" w:cs="Times New Roman"/>
-        </w:rPr>
-        <w:t>endif</w:t>
-      </w:r>
-      <w:r>
-        <w:rPr>
-          <w:rFonts w:ascii="Times New Roman" w:hAnsi="Times New Roman" w:cs="Times New Roman"/>
-        </w:rPr>
-        <w:t xml:space="preserve"> %</w:t>
-      </w:r>
-      <w:r>
-        <w:rPr>
-          <w:rFonts w:ascii="Times New Roman" w:hAnsi="Times New Roman" w:cs="Times New Roman"/>
-        </w:rPr>
-        <w:t>}</w:t>
-      </w:r>
-      <w:r>
-        <w:rPr>
-          <w:rFonts w:ascii="Times New Roman" w:hAnsi="Times New Roman" w:cs="Times New Roman"/>
-        </w:rPr>
-        <w:t xml:space="preserve"> </w:t>
-      </w:r>
-      <w:r>
-        <w:rPr>
-          <w:rFonts w:ascii="Times New Roman" w:hAnsi="Times New Roman" w:cs="Times New Roman"/>
-        </w:rPr>
-        <w:t>in</w:t>
-      </w:r>
-      <w:r>
-        <w:rPr>
-          <w:rFonts w:ascii="Times New Roman" w:hAnsi="Times New Roman" w:cs="Times New Roman"/>
-        </w:rPr>
-        <w:t xml:space="preserve"> the above action, to request that the Court impound/keep private:</w:t>
+        <w:t>,</w:t>
+      </w:r>
+      <w:r>
+        <w:rPr>
+          <w:rFonts w:ascii="Times New Roman" w:hAnsi="Times New Roman" w:cs="Times New Roman"/>
+        </w:rPr>
+        <w:t xml:space="preserve"> to request that the Court impound/keep private</w:t>
+      </w:r>
+      <w:r>
+        <w:rPr>
+          <w:rFonts w:ascii="Times New Roman" w:hAnsi="Times New Roman" w:cs="Times New Roman"/>
+        </w:rPr>
+        <w:t xml:space="preserve"> the following information from the opposing party</w:t>
+      </w:r>
+      <w:r>
+        <w:rPr>
+          <w:rFonts w:ascii="Times New Roman" w:hAnsi="Times New Roman" w:cs="Times New Roman"/>
+        </w:rPr>
+        <w:t>:</w:t>
       </w:r>
     </w:p>
     <w:p>
@@ -1725,7 +1344,13 @@
         <w:rPr>
           <w:rFonts w:ascii="Times New Roman" w:eastAsia="Times New Roman" w:hAnsi="Times New Roman" w:cs="Times New Roman"/>
         </w:rPr>
-        <w:t>Respectfully Submitted by</w:t>
+        <w:t xml:space="preserve">Respectfully </w:t>
+      </w:r>
+      <w:r>
+        <w:rPr>
+          <w:rFonts w:ascii="Times New Roman" w:eastAsia="Times New Roman" w:hAnsi="Times New Roman" w:cs="Times New Roman"/>
+        </w:rPr>
+        <w:t>submitted,</w:t>
       </w:r>
     </w:p>
     <w:p>
@@ -1844,25 +1469,8 @@
       <w:r>
         <w:rPr>
           <w:rFonts w:ascii="Times New Roman" w:eastAsia="Times New Roman" w:hAnsi="Times New Roman" w:cs="Times New Roman"/>
-          <w:u w:val="single"/>
-        </w:rPr>
-        <w:t xml:space="preserve">{{ </w:t>
-      </w:r>
-      <w:proofErr w:type="spellStart"/>
-      <w:r>
-        <w:rPr>
-          <w:rFonts w:ascii="Times New Roman" w:eastAsia="Times New Roman" w:hAnsi="Times New Roman" w:cs="Times New Roman"/>
-          <w:u w:val="single"/>
-        </w:rPr>
-        <w:t>showifdef</w:t>
-      </w:r>
-      <w:proofErr w:type="spellEnd"/>
-      <w:r>
-        <w:rPr>
-          <w:rFonts w:ascii="Times New Roman" w:eastAsia="Times New Roman" w:hAnsi="Times New Roman" w:cs="Times New Roman"/>
-          <w:u w:val="single"/>
-        </w:rPr>
-        <w:t>('users[0].signature') }}</w:t>
+        </w:rPr>
+        <w:t>___________________________</w:t>
       </w:r>
       <w:r>
         <w:rPr>
@@ -2068,6 +1676,12 @@
         <w:rPr>
           <w:rFonts w:ascii="Times New Roman" w:eastAsia="Times New Roman" w:hAnsi="Times New Roman" w:cs="Times New Roman"/>
         </w:rPr>
+        <w:t>_____</w:t>
+      </w:r>
+      <w:r>
+        <w:rPr>
+          <w:rFonts w:ascii="Times New Roman" w:eastAsia="Times New Roman" w:hAnsi="Times New Roman" w:cs="Times New Roman"/>
+        </w:rPr>
         <w:t>,</w:t>
       </w:r>
       <w:r>
@@ -2080,6 +1694,12 @@
         <w:rPr>
           <w:rFonts w:ascii="Times New Roman" w:eastAsia="Times New Roman" w:hAnsi="Times New Roman" w:cs="Times New Roman"/>
         </w:rPr>
+        <w:t>_____</w:t>
+      </w:r>
+      <w:r>
+        <w:rPr>
+          <w:rFonts w:ascii="Times New Roman" w:eastAsia="Times New Roman" w:hAnsi="Times New Roman" w:cs="Times New Roman"/>
+        </w:rPr>
         <w:t>_______________</w:t>
       </w:r>
       <w:r>
@@ -2176,7 +1796,19 @@
         <w:rPr>
           <w:rFonts w:ascii="Times New Roman" w:hAnsi="Times New Roman" w:cs="Times New Roman"/>
         </w:rPr>
-        <w:t xml:space="preserve">by mail at </w:t>
+        <w:t>by mail at</w:t>
+      </w:r>
+      <w:r>
+        <w:rPr>
+          <w:rFonts w:ascii="Times New Roman" w:hAnsi="Times New Roman" w:cs="Times New Roman"/>
+        </w:rPr>
+        <w:t xml:space="preserve"> address</w:t>
+      </w:r>
+      <w:r>
+        <w:rPr>
+          <w:rFonts w:ascii="Times New Roman" w:hAnsi="Times New Roman" w:cs="Times New Roman"/>
+        </w:rPr>
+        <w:t xml:space="preserve"> </w:t>
       </w:r>
       <w:r>
         <w:rPr>
@@ -2282,14 +1914,7 @@
         <w:rPr>
           <w:rFonts w:ascii="Times New Roman" w:eastAsia="Times New Roman" w:hAnsi="Times New Roman" w:cs="Times New Roman"/>
         </w:rPr>
-        <w:t>_________________________</w:t>
-      </w:r>
-      <w:r>
-        <w:rPr>
-          <w:rFonts w:ascii="Times New Roman" w:eastAsia="Times New Roman" w:hAnsi="Times New Roman" w:cs="Times New Roman"/>
-          <w:u w:val="single"/>
-        </w:rPr>
-        <w:t xml:space="preserve"> </w:t>
+        <w:t>________________________</w:t>
       </w:r>
     </w:p>
     <w:p>
@@ -2513,7 +2138,19 @@
         <w:rPr>
           <w:rFonts w:ascii="Times New Roman" w:eastAsia="Times New Roman" w:hAnsi="Times New Roman" w:cs="Times New Roman"/>
         </w:rPr>
-        <w:t xml:space="preserve">                                                                                 Signed under the penalties of perjury,</w:t>
+        <w:t xml:space="preserve">                                                                                 </w:t>
+      </w:r>
+      <w:r>
+        <w:rPr>
+          <w:rFonts w:ascii="Times New Roman" w:eastAsia="Times New Roman" w:hAnsi="Times New Roman" w:cs="Times New Roman"/>
+        </w:rPr>
+        <w:t xml:space="preserve">    </w:t>
+      </w:r>
+      <w:r>
+        <w:rPr>
+          <w:rFonts w:ascii="Times New Roman" w:eastAsia="Times New Roman" w:hAnsi="Times New Roman" w:cs="Times New Roman"/>
+        </w:rPr>
+        <w:t>Signed under the penalties of perjury,</w:t>
       </w:r>
     </w:p>
     <w:p>
@@ -2595,30 +2232,25 @@
         <w:rPr>
           <w:rFonts w:ascii="Times New Roman" w:eastAsia="Times New Roman" w:hAnsi="Times New Roman" w:cs="Times New Roman"/>
         </w:rPr>
-        <w:t xml:space="preserve">                                            </w:t>
-      </w:r>
-      <w:r>
-        <w:rPr>
-          <w:rFonts w:ascii="Times New Roman" w:eastAsia="Times New Roman" w:hAnsi="Times New Roman" w:cs="Times New Roman"/>
-          <w:u w:val="single"/>
-        </w:rPr>
-        <w:t xml:space="preserve">{{ </w:t>
-      </w:r>
-      <w:proofErr w:type="spellStart"/>
-      <w:r>
-        <w:rPr>
-          <w:rFonts w:ascii="Times New Roman" w:eastAsia="Times New Roman" w:hAnsi="Times New Roman" w:cs="Times New Roman"/>
-          <w:u w:val="single"/>
-        </w:rPr>
-        <w:t>showifdef</w:t>
-      </w:r>
-      <w:proofErr w:type="spellEnd"/>
-      <w:r>
-        <w:rPr>
-          <w:rFonts w:ascii="Times New Roman" w:eastAsia="Times New Roman" w:hAnsi="Times New Roman" w:cs="Times New Roman"/>
-          <w:u w:val="single"/>
-        </w:rPr>
-        <w:t>('users[0].signature') }}</w:t>
+        <w:t xml:space="preserve">                                         </w:t>
+      </w:r>
+      <w:r>
+        <w:rPr>
+          <w:rFonts w:ascii="Times New Roman" w:eastAsia="Times New Roman" w:hAnsi="Times New Roman" w:cs="Times New Roman"/>
+        </w:rPr>
+        <w:t xml:space="preserve">     </w:t>
+      </w:r>
+      <w:r>
+        <w:rPr>
+          <w:rFonts w:ascii="Times New Roman" w:eastAsia="Times New Roman" w:hAnsi="Times New Roman" w:cs="Times New Roman"/>
+        </w:rPr>
+        <w:t xml:space="preserve">   </w:t>
+      </w:r>
+      <w:r>
+        <w:rPr>
+          <w:rFonts w:ascii="Times New Roman" w:eastAsia="Times New Roman" w:hAnsi="Times New Roman" w:cs="Times New Roman"/>
+        </w:rPr>
+        <w:t xml:space="preserve">   ___________________________</w:t>
       </w:r>
     </w:p>
     <w:p>
@@ -2634,7 +2266,19 @@
         <w:rPr>
           <w:rFonts w:ascii="Times New Roman" w:eastAsia="Times New Roman" w:hAnsi="Times New Roman" w:cs="Times New Roman"/>
         </w:rPr>
-        <w:t xml:space="preserve">Date                                                                          Signature </w:t>
+        <w:t xml:space="preserve">Date                                                                          </w:t>
+      </w:r>
+      <w:r>
+        <w:rPr>
+          <w:rFonts w:ascii="Times New Roman" w:eastAsia="Times New Roman" w:hAnsi="Times New Roman" w:cs="Times New Roman"/>
+        </w:rPr>
+        <w:t xml:space="preserve">   </w:t>
+      </w:r>
+      <w:r>
+        <w:rPr>
+          <w:rFonts w:ascii="Times New Roman" w:eastAsia="Times New Roman" w:hAnsi="Times New Roman" w:cs="Times New Roman"/>
+        </w:rPr>
+        <w:t xml:space="preserve">Signature </w:t>
       </w:r>
     </w:p>
     <w:p>
@@ -5353,28 +4997,28 @@
 </file>
 
 <file path=customXml/item1.xml><?xml version="1.0" encoding="utf-8"?>
-<b:Sources xmlns:b="http://schemas.openxmlformats.org/officeDocument/2006/bibliography" xmlns="http://schemas.openxmlformats.org/officeDocument/2006/bibliography" SelectedStyle="/APASixthEditionOfficeOnline.xsl" StyleName="APA" Version="6"/>
-</file>
-
-<file path=customXml/item2.xml><?xml version="1.0" encoding="utf-8"?>
 <go:gDocsCustomXmlDataStorage xmlns:go="http://customooxmlschemas.google.com/" xmlns:r="http://schemas.openxmlformats.org/officeDocument/2006/relationships">
   <go:docsCustomData xmlns:go="http://customooxmlschemas.google.com/" roundtripDataSignature="AMtx7mhrsIsTuFihfbRp6p/5S3kmFDX6vw==">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</go:docsCustomData>
 </go:gDocsCustomXmlDataStorage>
 </file>
 
-<file path=customXml/itemProps1.xml><?xml version="1.0" encoding="utf-8"?>
-<ds:datastoreItem xmlns:ds="http://schemas.openxmlformats.org/officeDocument/2006/customXml" ds:itemID="{FBC83230-6CCA-8A48-97BF-6C30599C48D6}">
-  <ds:schemaRefs>
-    <ds:schemaRef ds:uri="http://schemas.openxmlformats.org/officeDocument/2006/bibliography"/>
-  </ds:schemaRefs>
-</ds:datastoreItem>
+<file path=customXml/item2.xml><?xml version="1.0" encoding="utf-8"?>
+<b:Sources xmlns:b="http://schemas.openxmlformats.org/officeDocument/2006/bibliography" xmlns="http://schemas.openxmlformats.org/officeDocument/2006/bibliography" SelectedStyle="/APASixthEditionOfficeOnline.xsl" StyleName="APA" Version="6"/>
 </file>
 
-<file path=customXml/itemProps2.xml><?xml version="1.0" encoding="utf-8"?>
+<file path=customXml/itemProps1.xml><?xml version="1.0" encoding="utf-8"?>
 <ds:datastoreItem xmlns:ds="http://schemas.openxmlformats.org/officeDocument/2006/customXml" ds:itemID="{11111111-1234-1234-1234-123412341234}">
   <ds:schemaRefs>
     <ds:schemaRef ds:uri="http://customooxmlschemas.google.com/"/>
     <ds:schemaRef ds:uri="http://schemas.openxmlformats.org/officeDocument/2006/relationships"/>
   </ds:schemaRefs>
 </ds:datastoreItem>
+</file>
+
+<file path=customXml/itemProps2.xml><?xml version="1.0" encoding="utf-8"?>
+<ds:datastoreItem xmlns:ds="http://schemas.openxmlformats.org/officeDocument/2006/customXml" ds:itemID="{FBC83230-6CCA-8A48-97BF-6C30599C48D6}">
+  <ds:schemaRefs>
+    <ds:schemaRef ds:uri="http://schemas.openxmlformats.org/officeDocument/2006/bibliography"/>
+  </ds:schemaRefs>
+</ds:datastoreItem>
 </file>
</xml_diff>